<commit_message>
Domibus 2.0-BETA-3 merged into the trunk
git-svn-id: https://joinup.ec.europa.eu/svn/cipaedelivery/trunk@1704 564210f0-7af0-437e-9e94-ac8d0acde024
</commit_message>
<xml_diff>
--- a/domibus/modules/domibus-distribution/manual/Installation Instructions_V3.docx
+++ b/domibus/modules/domibus-distribution/manual/Installation Instructions_V3.docx
@@ -53,32 +53,6 @@
           <w:rFonts w:cs="Calibri"/>
         </w:rPr>
       </w:pPr>
-    </w:p>
-    <w:p>
-      <w:pPr>
-        <w:autoSpaceDE w:val="0"/>
-        <w:autoSpaceDN w:val="0"/>
-        <w:adjustRightInd w:val="0"/>
-        <w:spacing w:before="120" w:after="120"/>
-        <w:jc w:val="center"/>
-        <w:rPr>
-          <w:rFonts w:cs="Calibri"/>
-          <w:bCs/>
-          <w:sz w:val="26"/>
-          <w:szCs w:val="26"/>
-          <w:lang w:eastAsia="nl-NL"/>
-        </w:rPr>
-      </w:pPr>
-      <w:r>
-        <w:rPr>
-          <w:rFonts w:cs="Calibri"/>
-          <w:bCs/>
-          <w:sz w:val="26"/>
-          <w:szCs w:val="26"/>
-          <w:lang w:eastAsia="nl-NL"/>
-        </w:rPr>
-        <w:t>COMPETITIVENESS AND INNOVATION FRAMEWORK PROGRAMME</w:t>
-      </w:r>
     </w:p>
     <w:p>
       <w:pPr>
@@ -105,11 +79,16 @@
           <w:szCs w:val="26"/>
           <w:lang w:eastAsia="nl-NL"/>
         </w:rPr>
-        <w:t>ICT Policy Supp</w:t>
-      </w:r>
-      <w:bookmarkStart w:id="0" w:name="_GoBack"/>
-      <w:bookmarkEnd w:id="0"/>
-      <w:r>
+        <w:t>COMPETITIVENESS AND INNOVATION FRAMEWORK PROGRAMME</w:t>
+      </w:r>
+    </w:p>
+    <w:p>
+      <w:pPr>
+        <w:autoSpaceDE w:val="0"/>
+        <w:autoSpaceDN w:val="0"/>
+        <w:adjustRightInd w:val="0"/>
+        <w:spacing w:before="120" w:after="120"/>
+        <w:jc w:val="center"/>
         <w:rPr>
           <w:rFonts w:cs="Calibri"/>
           <w:b/>
@@ -118,7 +97,17 @@
           <w:szCs w:val="26"/>
           <w:lang w:eastAsia="nl-NL"/>
         </w:rPr>
-        <w:t>ort Programme (ICT PSP)</w:t>
+      </w:pPr>
+      <w:r>
+        <w:rPr>
+          <w:rFonts w:cs="Calibri"/>
+          <w:b/>
+          <w:bCs/>
+          <w:sz w:val="26"/>
+          <w:szCs w:val="26"/>
+          <w:lang w:eastAsia="nl-NL"/>
+        </w:rPr>
+        <w:t>ICT Policy Support Programme (ICT PSP)</w:t>
       </w:r>
     </w:p>
     <w:p>
@@ -966,9 +955,9 @@
           <w:rFonts w:ascii="Calibri" w:hAnsi="Calibri"/>
         </w:rPr>
       </w:pPr>
-      <w:bookmarkStart w:id="1" w:name="_Toc284064445"/>
-      <w:bookmarkStart w:id="2" w:name="_Toc302992769"/>
-      <w:bookmarkStart w:id="3" w:name="_Toc368924224"/>
+      <w:bookmarkStart w:id="0" w:name="_Toc284064445"/>
+      <w:bookmarkStart w:id="1" w:name="_Toc302992769"/>
+      <w:bookmarkStart w:id="2" w:name="_Toc368924224"/>
       <w:r>
         <w:rPr>
           <w:rFonts w:ascii="Calibri" w:hAnsi="Calibri"/>
@@ -976,9 +965,9 @@
         <w:lastRenderedPageBreak/>
         <w:t>History</w:t>
       </w:r>
+      <w:bookmarkEnd w:id="0"/>
       <w:bookmarkEnd w:id="1"/>
       <w:bookmarkEnd w:id="2"/>
-      <w:bookmarkEnd w:id="3"/>
     </w:p>
     <w:tbl>
       <w:tblPr>
@@ -2786,14 +2775,7 @@
             <w:rStyle w:val="Hyperlink"/>
             <w:noProof/>
           </w:rPr>
-          <w:t>domibus</w:t>
-        </w:r>
-        <w:r>
-          <w:rPr>
-            <w:rStyle w:val="Hyperlink"/>
-            <w:noProof/>
-          </w:rPr>
-          <w:t>-distribution-</w:t>
+          <w:t>holodeck-distribution-</w:t>
         </w:r>
         <w:r>
           <w:rPr>
@@ -2893,14 +2875,7 @@
             <w:rStyle w:val="Hyperlink"/>
             <w:noProof/>
           </w:rPr>
-          <w:t>domibus</w:t>
-        </w:r>
-        <w:r>
-          <w:rPr>
-            <w:rStyle w:val="Hyperlink"/>
-            <w:noProof/>
-          </w:rPr>
-          <w:t>-distribution-${version}-distribution-war.zip</w:t>
+          <w:t>holodeck-distribution-${version}-distribution-war.zip</w:t>
         </w:r>
         <w:r>
           <w:rPr>
@@ -2992,14 +2967,7 @@
             <w:rStyle w:val="Hyperlink"/>
             <w:noProof/>
           </w:rPr>
-          <w:t>domibus</w:t>
-        </w:r>
-        <w:r>
-          <w:rPr>
-            <w:rStyle w:val="Hyperlink"/>
-            <w:noProof/>
-          </w:rPr>
-          <w:t>-distribution-${version}-tomcat-full.zip</w:t>
+          <w:t>holodeck-distribution-${version}-tomcat-full.zip</w:t>
         </w:r>
         <w:r>
           <w:rPr>
@@ -3091,14 +3059,7 @@
             <w:rStyle w:val="Hyperlink"/>
             <w:noProof/>
           </w:rPr>
-          <w:t>domibus</w:t>
-        </w:r>
-        <w:r>
-          <w:rPr>
-            <w:rStyle w:val="Hyperlink"/>
-            <w:noProof/>
-          </w:rPr>
-          <w:t>-distribution-${version}-tomcat-configuration.zip</w:t>
+          <w:t>holodeck-distribution-${version}-tomcat-configuration.zip</w:t>
         </w:r>
         <w:r>
           <w:rPr>
@@ -3190,14 +3151,7 @@
             <w:rStyle w:val="Hyperlink"/>
             <w:noProof/>
           </w:rPr>
-          <w:t>domibus</w:t>
-        </w:r>
-        <w:r>
-          <w:rPr>
-            <w:rStyle w:val="Hyperlink"/>
-            <w:noProof/>
-          </w:rPr>
-          <w:t>-distribution-${version}-sql-scripts.zip</w:t>
+          <w:t>holodeck-distribution-${version}-sql-scripts.zip</w:t>
         </w:r>
         <w:r>
           <w:rPr>
@@ -4918,12 +4872,12 @@
       <w:pPr>
         <w:pStyle w:val="berschrift1"/>
       </w:pPr>
-      <w:bookmarkStart w:id="4" w:name="_Toc368924225"/>
+      <w:bookmarkStart w:id="3" w:name="_Toc368924225"/>
       <w:r>
         <w:lastRenderedPageBreak/>
         <w:t>Glossary</w:t>
       </w:r>
-      <w:bookmarkEnd w:id="4"/>
+      <w:bookmarkEnd w:id="3"/>
     </w:p>
     <w:tbl>
       <w:tblPr>
@@ -4983,12 +4937,12 @@
       <w:pPr>
         <w:pStyle w:val="berschrift1"/>
       </w:pPr>
-      <w:bookmarkStart w:id="5" w:name="_Toc368924226"/>
+      <w:bookmarkStart w:id="4" w:name="_Toc368924226"/>
       <w:r>
         <w:lastRenderedPageBreak/>
         <w:t>Scope of this document</w:t>
       </w:r>
-      <w:bookmarkEnd w:id="5"/>
+      <w:bookmarkEnd w:id="4"/>
     </w:p>
     <w:p>
       <w:r>
@@ -5002,12 +4956,12 @@
       <w:pPr>
         <w:pStyle w:val="berschrift1"/>
       </w:pPr>
-      <w:bookmarkStart w:id="6" w:name="_Toc368924227"/>
+      <w:bookmarkStart w:id="5" w:name="_Toc368924227"/>
       <w:r>
         <w:lastRenderedPageBreak/>
         <w:t>Overview</w:t>
       </w:r>
-      <w:bookmarkEnd w:id="6"/>
+      <w:bookmarkEnd w:id="5"/>
     </w:p>
     <w:p>
       <w:r>
@@ -5039,11 +4993,11 @@
           <w:numId w:val="10"/>
         </w:numPr>
       </w:pPr>
-      <w:bookmarkStart w:id="7" w:name="_Ref367983807"/>
+      <w:bookmarkStart w:id="6" w:name="_Ref367983807"/>
       <w:r>
         <w:t>Download the software</w:t>
       </w:r>
-      <w:bookmarkEnd w:id="7"/>
+      <w:bookmarkEnd w:id="6"/>
     </w:p>
     <w:p>
       <w:pPr>
@@ -5071,11 +5025,11 @@
           <w:numId w:val="10"/>
         </w:numPr>
       </w:pPr>
-      <w:bookmarkStart w:id="8" w:name="_Ref367983771"/>
+      <w:bookmarkStart w:id="7" w:name="_Ref367983771"/>
       <w:r>
         <w:t>Configure your proxy server</w:t>
       </w:r>
-      <w:bookmarkEnd w:id="8"/>
+      <w:bookmarkEnd w:id="7"/>
     </w:p>
     <w:p>
       <w:pPr>
@@ -5130,22 +5084,22 @@
       <w:pPr>
         <w:pStyle w:val="berschrift1"/>
       </w:pPr>
-      <w:bookmarkStart w:id="9" w:name="_Toc368924228"/>
+      <w:bookmarkStart w:id="8" w:name="_Toc368924228"/>
       <w:r>
         <w:lastRenderedPageBreak/>
         <w:t>Make sure your system meets the installation requirements</w:t>
       </w:r>
+      <w:bookmarkEnd w:id="8"/>
+    </w:p>
+    <w:p>
+      <w:pPr>
+        <w:pStyle w:val="berschrift2"/>
+      </w:pPr>
+      <w:bookmarkStart w:id="9" w:name="_Toc368924229"/>
+      <w:r>
+        <w:t>System Overview</w:t>
+      </w:r>
       <w:bookmarkEnd w:id="9"/>
-    </w:p>
-    <w:p>
-      <w:pPr>
-        <w:pStyle w:val="berschrift2"/>
-      </w:pPr>
-      <w:bookmarkStart w:id="10" w:name="_Toc368924229"/>
-      <w:r>
-        <w:t>System Overview</w:t>
-      </w:r>
-      <w:bookmarkEnd w:id="10"/>
       <w:r>
         <w:t xml:space="preserve"> </w:t>
       </w:r>
@@ -5224,87 +5178,87 @@
       <w:pPr>
         <w:pStyle w:val="berschrift2"/>
       </w:pPr>
-      <w:bookmarkStart w:id="11" w:name="_Toc368924230"/>
+      <w:bookmarkStart w:id="10" w:name="_Toc368924230"/>
       <w:r>
         <w:t>Services</w:t>
       </w:r>
+      <w:bookmarkEnd w:id="10"/>
+    </w:p>
+    <w:p>
+      <w:pPr>
+        <w:rPr>
+          <w:lang w:eastAsia="de-DE"/>
+        </w:rPr>
+      </w:pPr>
+      <w:r>
+        <w:rPr>
+          <w:lang w:eastAsia="de-DE"/>
+        </w:rPr>
+        <w:t xml:space="preserve">The GW exposes a number of services, most of which may only be exposed to internal users. To ensure that only the required services are reachable from the outside, the use of a proxy server (i.e. Apache2) is highly recommended. For the configuration of the proxy server please see </w:t>
+      </w:r>
+      <w:r>
+        <w:rPr>
+          <w:lang w:eastAsia="de-DE"/>
+        </w:rPr>
+        <w:t>chapter</w:t>
+      </w:r>
+      <w:r>
+        <w:rPr>
+          <w:lang w:eastAsia="de-DE"/>
+        </w:rPr>
+        <w:t xml:space="preserve"> </w:t>
+      </w:r>
+      <w:r>
+        <w:rPr>
+          <w:lang w:eastAsia="de-DE"/>
+        </w:rPr>
+        <w:fldChar w:fldCharType="begin"/>
+      </w:r>
+      <w:r>
+        <w:rPr>
+          <w:lang w:eastAsia="de-DE"/>
+        </w:rPr>
+        <w:instrText xml:space="preserve"> REF _Ref368924211 \r \h </w:instrText>
+      </w:r>
+      <w:r>
+        <w:rPr>
+          <w:lang w:eastAsia="de-DE"/>
+        </w:rPr>
+      </w:r>
+      <w:r>
+        <w:rPr>
+          <w:lang w:eastAsia="de-DE"/>
+        </w:rPr>
+        <w:fldChar w:fldCharType="separate"/>
+      </w:r>
+      <w:r>
+        <w:rPr>
+          <w:lang w:eastAsia="de-DE"/>
+        </w:rPr>
+        <w:t>6</w:t>
+      </w:r>
+      <w:r>
+        <w:rPr>
+          <w:lang w:eastAsia="de-DE"/>
+        </w:rPr>
+        <w:fldChar w:fldCharType="end"/>
+      </w:r>
+    </w:p>
+    <w:p>
+      <w:pPr>
+        <w:pStyle w:val="berschrift2"/>
+      </w:pPr>
+      <w:bookmarkStart w:id="11" w:name="_Toc368924231"/>
+      <w:r>
+        <w:t xml:space="preserve">Software </w:t>
+      </w:r>
+      <w:r>
+        <w:t>Require</w:t>
+      </w:r>
+      <w:r>
+        <w:t>ments</w:t>
+      </w:r>
       <w:bookmarkEnd w:id="11"/>
-    </w:p>
-    <w:p>
-      <w:pPr>
-        <w:rPr>
-          <w:lang w:eastAsia="de-DE"/>
-        </w:rPr>
-      </w:pPr>
-      <w:r>
-        <w:rPr>
-          <w:lang w:eastAsia="de-DE"/>
-        </w:rPr>
-        <w:t xml:space="preserve">The GW exposes a number of services, most of which may only be exposed to internal users. To ensure that only the required services are reachable from the outside, the use of a proxy server (i.e. Apache2) is highly recommended. For the configuration of the proxy server please see </w:t>
-      </w:r>
-      <w:r>
-        <w:rPr>
-          <w:lang w:eastAsia="de-DE"/>
-        </w:rPr>
-        <w:t>chapter</w:t>
-      </w:r>
-      <w:r>
-        <w:rPr>
-          <w:lang w:eastAsia="de-DE"/>
-        </w:rPr>
-        <w:t xml:space="preserve"> </w:t>
-      </w:r>
-      <w:r>
-        <w:rPr>
-          <w:lang w:eastAsia="de-DE"/>
-        </w:rPr>
-        <w:fldChar w:fldCharType="begin"/>
-      </w:r>
-      <w:r>
-        <w:rPr>
-          <w:lang w:eastAsia="de-DE"/>
-        </w:rPr>
-        <w:instrText xml:space="preserve"> REF _Ref368924211 \r \h </w:instrText>
-      </w:r>
-      <w:r>
-        <w:rPr>
-          <w:lang w:eastAsia="de-DE"/>
-        </w:rPr>
-      </w:r>
-      <w:r>
-        <w:rPr>
-          <w:lang w:eastAsia="de-DE"/>
-        </w:rPr>
-        <w:fldChar w:fldCharType="separate"/>
-      </w:r>
-      <w:r>
-        <w:rPr>
-          <w:lang w:eastAsia="de-DE"/>
-        </w:rPr>
-        <w:t>6</w:t>
-      </w:r>
-      <w:r>
-        <w:rPr>
-          <w:lang w:eastAsia="de-DE"/>
-        </w:rPr>
-        <w:fldChar w:fldCharType="end"/>
-      </w:r>
-    </w:p>
-    <w:p>
-      <w:pPr>
-        <w:pStyle w:val="berschrift2"/>
-      </w:pPr>
-      <w:bookmarkStart w:id="12" w:name="_Toc368924231"/>
-      <w:r>
-        <w:t xml:space="preserve">Software </w:t>
-      </w:r>
-      <w:r>
-        <w:t>Require</w:t>
-      </w:r>
-      <w:r>
-        <w:t>ments</w:t>
-      </w:r>
-      <w:bookmarkEnd w:id="12"/>
       <w:r>
         <w:t xml:space="preserve"> </w:t>
       </w:r>
@@ -5466,11 +5420,11 @@
       <w:pPr>
         <w:pStyle w:val="berschrift2"/>
       </w:pPr>
-      <w:bookmarkStart w:id="13" w:name="_Toc368924232"/>
+      <w:bookmarkStart w:id="12" w:name="_Toc368924232"/>
       <w:r>
         <w:t>Database Requirements</w:t>
       </w:r>
-      <w:bookmarkEnd w:id="13"/>
+      <w:bookmarkEnd w:id="12"/>
     </w:p>
     <w:p>
       <w:pPr>
@@ -5492,7 +5446,7 @@
           <w:lang w:eastAsia="de-DE"/>
         </w:rPr>
       </w:pPr>
-      <w:bookmarkStart w:id="14" w:name="_Toc368924233"/>
+      <w:bookmarkStart w:id="13" w:name="_Toc368924233"/>
       <w:r>
         <w:rPr>
           <w:lang w:eastAsia="de-DE"/>
@@ -5500,17 +5454,17 @@
         <w:lastRenderedPageBreak/>
         <w:t>Obtaining the Software</w:t>
       </w:r>
+      <w:bookmarkEnd w:id="13"/>
+    </w:p>
+    <w:p>
+      <w:pPr>
+        <w:pStyle w:val="berschrift2"/>
+      </w:pPr>
+      <w:bookmarkStart w:id="14" w:name="_Toc368924234"/>
+      <w:r>
+        <w:t>Software Packages</w:t>
+      </w:r>
       <w:bookmarkEnd w:id="14"/>
-    </w:p>
-    <w:p>
-      <w:pPr>
-        <w:pStyle w:val="berschrift2"/>
-      </w:pPr>
-      <w:bookmarkStart w:id="15" w:name="_Toc368924234"/>
-      <w:r>
-        <w:t>Software Packages</w:t>
-      </w:r>
-      <w:bookmarkEnd w:id="15"/>
     </w:p>
     <w:p>
       <w:pPr>
@@ -5589,19 +5543,11 @@
                 <w:rFonts w:cs="Calibri"/>
               </w:rPr>
             </w:pPr>
-            <w:proofErr w:type="spellStart"/>
             <w:r>
               <w:rPr>
                 <w:rFonts w:cs="Calibri"/>
               </w:rPr>
-              <w:t>domibus</w:t>
-            </w:r>
-            <w:proofErr w:type="spellEnd"/>
-            <w:r>
-              <w:rPr>
-                <w:rFonts w:cs="Calibri"/>
-              </w:rPr>
-              <w:t>-distribution-${version}</w:t>
+              <w:t>holodeck-distribution-${version}</w:t>
             </w:r>
           </w:p>
         </w:tc>
@@ -6163,15 +6109,10 @@
           <w:numId w:val="3"/>
         </w:numPr>
       </w:pPr>
-      <w:bookmarkStart w:id="16" w:name="_Toc368924235"/>
-      <w:proofErr w:type="spellStart"/>
+      <w:bookmarkStart w:id="15" w:name="_Toc368924235"/>
       <w:proofErr w:type="gramStart"/>
       <w:r>
-        <w:t>domibus</w:t>
-      </w:r>
-      <w:proofErr w:type="spellEnd"/>
-      <w:r>
-        <w:t>-</w:t>
+        <w:t>holodeck-</w:t>
       </w:r>
       <w:proofErr w:type="gramEnd"/>
       <w:r>
@@ -6189,7 +6130,7 @@
         </w:rPr>
         <w:t>.war</w:t>
       </w:r>
-      <w:bookmarkEnd w:id="16"/>
+      <w:bookmarkEnd w:id="15"/>
     </w:p>
     <w:p>
       <w:pPr>
@@ -6212,13 +6153,10 @@
           <w:numId w:val="3"/>
         </w:numPr>
       </w:pPr>
-      <w:bookmarkStart w:id="17" w:name="_Toc368924236"/>
+      <w:bookmarkStart w:id="16" w:name="_Toc368924236"/>
       <w:proofErr w:type="gramStart"/>
       <w:r>
-        <w:t>domibus</w:t>
-      </w:r>
-      <w:r>
-        <w:t>-</w:t>
+        <w:t>holodeck-</w:t>
       </w:r>
       <w:proofErr w:type="gramEnd"/>
       <w:r>
@@ -6227,7 +6165,7 @@
       <w:r>
         <w:t>${version}-distribution-war.zip</w:t>
       </w:r>
-      <w:bookmarkEnd w:id="17"/>
+      <w:bookmarkEnd w:id="16"/>
     </w:p>
     <w:p>
       <w:pPr>
@@ -6250,13 +6188,10 @@
           <w:numId w:val="3"/>
         </w:numPr>
       </w:pPr>
-      <w:bookmarkStart w:id="18" w:name="_Toc368924237"/>
+      <w:bookmarkStart w:id="17" w:name="_Toc368924237"/>
       <w:proofErr w:type="gramStart"/>
       <w:r>
-        <w:t>domibus</w:t>
-      </w:r>
-      <w:r>
-        <w:t>-</w:t>
+        <w:t>holodeck-</w:t>
       </w:r>
       <w:proofErr w:type="gramEnd"/>
       <w:r>
@@ -6265,7 +6200,7 @@
       <w:r>
         <w:t>${version}-tomcat-full.zip</w:t>
       </w:r>
-      <w:bookmarkEnd w:id="18"/>
+      <w:bookmarkEnd w:id="17"/>
     </w:p>
     <w:p>
       <w:pPr>
@@ -6399,19 +6334,8 @@
           <w:szCs w:val="16"/>
           <w:lang w:eastAsia="de-DE"/>
         </w:rPr>
-        <w:t>+---</w:t>
-      </w:r>
-      <w:proofErr w:type="spellStart"/>
-      <w:r>
-        <w:rPr>
-          <w:rFonts w:ascii="Courier New" w:hAnsi="Courier New" w:cs="Courier New"/>
-          <w:sz w:val="16"/>
-          <w:szCs w:val="16"/>
-          <w:lang w:eastAsia="de-DE"/>
-        </w:rPr>
-        <w:t>domibus</w:t>
-      </w:r>
-      <w:proofErr w:type="spellEnd"/>
+        <w:t>+---holodeck</w:t>
+      </w:r>
     </w:p>
     <w:p>
       <w:pPr>
@@ -6882,25 +6806,7 @@
           <w:szCs w:val="16"/>
           <w:lang w:eastAsia="de-DE"/>
         </w:rPr>
-        <w:t xml:space="preserve">    |   |           </w:t>
-      </w:r>
-      <w:r>
-        <w:rPr>
-          <w:rFonts w:ascii="Courier New" w:hAnsi="Courier New" w:cs="Courier New"/>
-          <w:sz w:val="16"/>
-          <w:szCs w:val="16"/>
-          <w:lang w:eastAsia="de-DE"/>
-        </w:rPr>
-        <w:t>domibus</w:t>
-      </w:r>
-      <w:r>
-        <w:rPr>
-          <w:rFonts w:ascii="Courier New" w:hAnsi="Courier New" w:cs="Courier New"/>
-          <w:sz w:val="16"/>
-          <w:szCs w:val="16"/>
-          <w:lang w:eastAsia="de-DE"/>
-        </w:rPr>
-        <w:t>.xml</w:t>
+        <w:t xml:space="preserve">    |   |           holodeck.xml</w:t>
       </w:r>
     </w:p>
     <w:p>
@@ -6952,19 +6858,8 @@
           <w:szCs w:val="16"/>
           <w:lang w:eastAsia="de-DE"/>
         </w:rPr>
-        <w:t xml:space="preserve">    |   +---</w:t>
-      </w:r>
-      <w:proofErr w:type="spellStart"/>
-      <w:r>
-        <w:rPr>
-          <w:rFonts w:ascii="Courier New" w:hAnsi="Courier New" w:cs="Courier New"/>
-          <w:sz w:val="16"/>
-          <w:szCs w:val="16"/>
-          <w:lang w:eastAsia="de-DE"/>
-        </w:rPr>
-        <w:t>domibus</w:t>
-      </w:r>
-      <w:proofErr w:type="spellEnd"/>
+        <w:t xml:space="preserve">    |   +---holodeck</w:t>
+      </w:r>
     </w:p>
     <w:p>
       <w:pPr>
@@ -7479,16 +7374,7 @@
           <w:szCs w:val="16"/>
           <w:lang w:eastAsia="de-DE"/>
         </w:rPr>
-        <w:t>domibus</w:t>
-      </w:r>
-      <w:r>
-        <w:rPr>
-          <w:rFonts w:ascii="Courier New" w:hAnsi="Courier New" w:cs="Courier New"/>
-          <w:sz w:val="16"/>
-          <w:szCs w:val="16"/>
-          <w:lang w:eastAsia="de-DE"/>
-        </w:rPr>
-        <w:t>_derby_initial.sql</w:t>
+        <w:t>holodeck_derby_initial.sql</w:t>
       </w:r>
       <w:proofErr w:type="spellEnd"/>
     </w:p>
@@ -7525,16 +7411,7 @@
           <w:szCs w:val="16"/>
           <w:lang w:eastAsia="de-DE"/>
         </w:rPr>
-        <w:t>domibus</w:t>
-      </w:r>
-      <w:r>
-        <w:rPr>
-          <w:rFonts w:ascii="Courier New" w:hAnsi="Courier New" w:cs="Courier New"/>
-          <w:sz w:val="16"/>
-          <w:szCs w:val="16"/>
-          <w:lang w:eastAsia="de-DE"/>
-        </w:rPr>
-        <w:t>_mysql_initial.sql</w:t>
+        <w:t>holodeck_mysql_initial.sql</w:t>
       </w:r>
       <w:proofErr w:type="spellEnd"/>
     </w:p>
@@ -7571,16 +7448,7 @@
           <w:szCs w:val="16"/>
           <w:lang w:eastAsia="de-DE"/>
         </w:rPr>
-        <w:t>domibus</w:t>
-      </w:r>
-      <w:r>
-        <w:rPr>
-          <w:rFonts w:ascii="Courier New" w:hAnsi="Courier New" w:cs="Courier New"/>
-          <w:sz w:val="16"/>
-          <w:szCs w:val="16"/>
-          <w:lang w:eastAsia="de-DE"/>
-        </w:rPr>
-        <w:t>_oracle_initial.sql</w:t>
+        <w:t>holodeck_oracle_initial.sql</w:t>
       </w:r>
       <w:proofErr w:type="spellEnd"/>
     </w:p>
@@ -7804,16 +7672,7 @@
           <w:szCs w:val="16"/>
           <w:lang w:eastAsia="de-DE"/>
         </w:rPr>
-        <w:t>domibus</w:t>
-      </w:r>
-      <w:r>
-        <w:rPr>
-          <w:rFonts w:ascii="Courier New" w:hAnsi="Courier New" w:cs="Courier New"/>
-          <w:sz w:val="16"/>
-          <w:szCs w:val="16"/>
-          <w:lang w:eastAsia="de-DE"/>
-        </w:rPr>
-        <w:t>.war</w:t>
+        <w:t>holodeck.war</w:t>
       </w:r>
       <w:proofErr w:type="spellEnd"/>
     </w:p>
@@ -7832,13 +7691,10 @@
           <w:numId w:val="3"/>
         </w:numPr>
       </w:pPr>
-      <w:bookmarkStart w:id="19" w:name="_Toc368924238"/>
+      <w:bookmarkStart w:id="18" w:name="_Toc368924238"/>
       <w:proofErr w:type="gramStart"/>
       <w:r>
-        <w:t>domibus</w:t>
-      </w:r>
-      <w:r>
-        <w:t>-</w:t>
+        <w:t>holodeck-</w:t>
       </w:r>
       <w:proofErr w:type="gramEnd"/>
       <w:r>
@@ -7850,7 +7706,7 @@
       <w:r>
         <w:t>-configuration.zip</w:t>
       </w:r>
-      <w:bookmarkEnd w:id="19"/>
+      <w:bookmarkEnd w:id="18"/>
     </w:p>
     <w:p>
       <w:pPr>
@@ -7880,13 +7736,10 @@
           <w:numId w:val="3"/>
         </w:numPr>
       </w:pPr>
-      <w:bookmarkStart w:id="20" w:name="_Toc368924239"/>
+      <w:bookmarkStart w:id="19" w:name="_Toc368924239"/>
       <w:proofErr w:type="gramStart"/>
       <w:r>
-        <w:t>domibus</w:t>
-      </w:r>
-      <w:r>
-        <w:t>-</w:t>
+        <w:t>holodeck-</w:t>
       </w:r>
       <w:proofErr w:type="gramEnd"/>
       <w:r>
@@ -7898,39 +7751,39 @@
       <w:r>
         <w:t>sql-scripts.zip</w:t>
       </w:r>
+      <w:bookmarkEnd w:id="19"/>
+    </w:p>
+    <w:p>
+      <w:pPr>
+        <w:rPr>
+          <w:lang w:eastAsia="de-DE"/>
+        </w:rPr>
+      </w:pPr>
+      <w:r>
+        <w:rPr>
+          <w:lang w:eastAsia="de-DE"/>
+        </w:rPr>
+        <w:t>This package contains only initial and delta SQL scripts for MySQL and Oracle database engines.</w:t>
+      </w:r>
+    </w:p>
+    <w:p>
+      <w:pPr>
+        <w:rPr>
+          <w:lang w:eastAsia="de-DE"/>
+        </w:rPr>
+      </w:pPr>
+    </w:p>
+    <w:p>
+      <w:pPr>
+        <w:pStyle w:val="berschrift2"/>
+      </w:pPr>
+      <w:bookmarkStart w:id="20" w:name="_Ref367983848"/>
+      <w:bookmarkStart w:id="21" w:name="_Toc368924240"/>
+      <w:r>
+        <w:t>Downloading the software</w:t>
+      </w:r>
       <w:bookmarkEnd w:id="20"/>
-    </w:p>
-    <w:p>
-      <w:pPr>
-        <w:rPr>
-          <w:lang w:eastAsia="de-DE"/>
-        </w:rPr>
-      </w:pPr>
-      <w:r>
-        <w:rPr>
-          <w:lang w:eastAsia="de-DE"/>
-        </w:rPr>
-        <w:t>This package contains only initial and delta SQL scripts for MySQL and Oracle database engines.</w:t>
-      </w:r>
-    </w:p>
-    <w:p>
-      <w:pPr>
-        <w:rPr>
-          <w:lang w:eastAsia="de-DE"/>
-        </w:rPr>
-      </w:pPr>
-    </w:p>
-    <w:p>
-      <w:pPr>
-        <w:pStyle w:val="berschrift2"/>
-      </w:pPr>
-      <w:bookmarkStart w:id="21" w:name="_Ref367983848"/>
-      <w:bookmarkStart w:id="22" w:name="_Toc368924240"/>
-      <w:r>
-        <w:t>Downloading the software</w:t>
-      </w:r>
       <w:bookmarkEnd w:id="21"/>
-      <w:bookmarkEnd w:id="22"/>
     </w:p>
     <w:p>
       <w:pPr>
@@ -7958,21 +7811,7 @@
         <w:rPr>
           <w:lang w:eastAsia="de-DE"/>
         </w:rPr>
-        <w:t xml:space="preserve">. Required credentials will be provided to you by the local person responsible for e-CODEX. After logging in, a search for </w:t>
-      </w:r>
-      <w:proofErr w:type="spellStart"/>
-      <w:r>
-        <w:rPr>
-          <w:lang w:eastAsia="de-DE"/>
-        </w:rPr>
-        <w:t>domibus</w:t>
-      </w:r>
-      <w:proofErr w:type="spellEnd"/>
-      <w:r>
-        <w:rPr>
-          <w:lang w:eastAsia="de-DE"/>
-        </w:rPr>
-        <w:t>-distribution gives you access to the software.</w:t>
+        <w:t>. Required credentials will be provided to you by the local person responsible for e-CODEX. After logging in, a search for holodeck-distribution gives you access to the software.</w:t>
       </w:r>
     </w:p>
     <w:p>
@@ -8054,8 +7893,8 @@
       <w:pPr>
         <w:pStyle w:val="berschrift2"/>
       </w:pPr>
-      <w:bookmarkStart w:id="23" w:name="_Ref367981008"/>
-      <w:bookmarkStart w:id="24" w:name="_Toc368924241"/>
+      <w:bookmarkStart w:id="22" w:name="_Ref367981008"/>
+      <w:bookmarkStart w:id="23" w:name="_Toc368924241"/>
       <w:r>
         <w:t xml:space="preserve">Download the </w:t>
       </w:r>
@@ -8067,8 +7906,8 @@
       <w:r>
         <w:t xml:space="preserve"> and security configuration files</w:t>
       </w:r>
+      <w:bookmarkEnd w:id="22"/>
       <w:bookmarkEnd w:id="23"/>
-      <w:bookmarkEnd w:id="24"/>
     </w:p>
     <w:p>
       <w:pPr>
@@ -8193,8 +8032,8 @@
           <w:lang w:val="en-US" w:eastAsia="de-DE"/>
         </w:rPr>
       </w:pPr>
-      <w:bookmarkStart w:id="25" w:name="_Ref368924211"/>
-      <w:bookmarkStart w:id="26" w:name="_Toc368924242"/>
+      <w:bookmarkStart w:id="24" w:name="_Ref368924211"/>
+      <w:bookmarkStart w:id="25" w:name="_Toc368924242"/>
       <w:r>
         <w:rPr>
           <w:lang w:val="en-US" w:eastAsia="de-DE"/>
@@ -8202,8 +8041,8 @@
         <w:lastRenderedPageBreak/>
         <w:t>Configure your proxy server</w:t>
       </w:r>
+      <w:bookmarkEnd w:id="24"/>
       <w:bookmarkEnd w:id="25"/>
-      <w:bookmarkEnd w:id="26"/>
     </w:p>
     <w:p>
       <w:pPr>
@@ -8253,21 +8092,7 @@
         <w:rPr>
           <w:lang w:val="en-US" w:eastAsia="de-DE"/>
         </w:rPr>
-        <w:t>). The standard server distributed in the tomcat-full package listens on http://localhost:8080 and the context path for the application is /</w:t>
-      </w:r>
-      <w:proofErr w:type="spellStart"/>
-      <w:r>
-        <w:rPr>
-          <w:lang w:val="en-US" w:eastAsia="de-DE"/>
-        </w:rPr>
-        <w:t>domibus</w:t>
-      </w:r>
-      <w:proofErr w:type="spellEnd"/>
-      <w:r>
-        <w:rPr>
-          <w:lang w:val="en-US" w:eastAsia="de-DE"/>
-        </w:rPr>
-        <w:t xml:space="preserve">. </w:t>
+        <w:t xml:space="preserve">). The standard server distributed in the tomcat-full package listens on http://localhost:8080 and the context path for the application is /holodeck. </w:t>
       </w:r>
       <w:r>
         <w:rPr>
@@ -8332,16 +8157,8 @@
               <w:rPr>
                 <w:lang w:val="en-US" w:eastAsia="de-DE"/>
               </w:rPr>
-              <w:t>Service localhost:8080/</w:t>
+              <w:t>Service localhost:8080/holodeck</w:t>
             </w:r>
-            <w:proofErr w:type="spellStart"/>
-            <w:r>
-              <w:rPr>
-                <w:lang w:val="en-US" w:eastAsia="de-DE"/>
-              </w:rPr>
-              <w:t>domibus</w:t>
-            </w:r>
-            <w:proofErr w:type="spellEnd"/>
           </w:p>
         </w:tc>
         <w:tc>
@@ -8779,11 +8596,11 @@
       <w:pPr>
         <w:pStyle w:val="berschrift2"/>
       </w:pPr>
-      <w:bookmarkStart w:id="27" w:name="_Toc368924243"/>
+      <w:bookmarkStart w:id="26" w:name="_Toc368924243"/>
       <w:r>
         <w:t>SSL configuration</w:t>
       </w:r>
-      <w:bookmarkEnd w:id="27"/>
+      <w:bookmarkEnd w:id="26"/>
     </w:p>
     <w:p>
       <w:pPr>
@@ -8828,7 +8645,7 @@
           <w:lang w:eastAsia="de-DE"/>
         </w:rPr>
       </w:pPr>
-      <w:bookmarkStart w:id="28" w:name="_Toc368924244"/>
+      <w:bookmarkStart w:id="27" w:name="_Toc368924244"/>
       <w:r>
         <w:rPr>
           <w:lang w:eastAsia="de-DE"/>
@@ -8836,7 +8653,7 @@
         <w:lastRenderedPageBreak/>
         <w:t>Configure your database</w:t>
       </w:r>
-      <w:bookmarkEnd w:id="28"/>
+      <w:bookmarkEnd w:id="27"/>
     </w:p>
     <w:p>
       <w:pPr>
@@ -8868,21 +8685,7 @@
         <w:rPr>
           <w:lang w:eastAsia="de-DE"/>
         </w:rPr>
-        <w:t xml:space="preserve">-scripts folder of your software package, named </w:t>
-      </w:r>
-      <w:proofErr w:type="spellStart"/>
-      <w:r>
-        <w:rPr>
-          <w:lang w:eastAsia="de-DE"/>
-        </w:rPr>
-        <w:t>domibus</w:t>
-      </w:r>
-      <w:proofErr w:type="spellEnd"/>
-      <w:r>
-        <w:rPr>
-          <w:lang w:eastAsia="de-DE"/>
-        </w:rPr>
-        <w:t>_${</w:t>
+        <w:t>-scripts folder of your software package, named holodeck_${</w:t>
       </w:r>
       <w:proofErr w:type="spellStart"/>
       <w:r>
@@ -8953,7 +8756,7 @@
           <w:lang w:eastAsia="de-DE"/>
         </w:rPr>
       </w:pPr>
-      <w:bookmarkStart w:id="29" w:name="_Toc368924245"/>
+      <w:bookmarkStart w:id="28" w:name="_Toc368924245"/>
       <w:r>
         <w:rPr>
           <w:lang w:eastAsia="de-DE"/>
@@ -8961,6 +8764,118 @@
         <w:lastRenderedPageBreak/>
         <w:t>Install the gateway software</w:t>
       </w:r>
+      <w:bookmarkEnd w:id="28"/>
+    </w:p>
+    <w:p>
+      <w:pPr>
+        <w:rPr>
+          <w:lang w:eastAsia="de-DE"/>
+        </w:rPr>
+      </w:pPr>
+    </w:p>
+    <w:p>
+      <w:pPr>
+        <w:rPr>
+          <w:lang w:eastAsia="de-DE"/>
+        </w:rPr>
+      </w:pPr>
+      <w:r>
+        <w:rPr>
+          <w:lang w:eastAsia="de-DE"/>
+        </w:rPr>
+        <w:t xml:space="preserve">To install the GW full </w:t>
+      </w:r>
+      <w:proofErr w:type="gramStart"/>
+      <w:r>
+        <w:rPr>
+          <w:lang w:eastAsia="de-DE"/>
+        </w:rPr>
+        <w:t>distribution just copy</w:t>
+      </w:r>
+      <w:proofErr w:type="gramEnd"/>
+      <w:r>
+        <w:rPr>
+          <w:lang w:eastAsia="de-DE"/>
+        </w:rPr>
+        <w:t xml:space="preserve"> the unzipped /holodeck folder to your server. If you are using an existing servlet container deploy the </w:t>
+      </w:r>
+      <w:proofErr w:type="spellStart"/>
+      <w:r>
+        <w:rPr>
+          <w:lang w:eastAsia="de-DE"/>
+        </w:rPr>
+        <w:t>holodeck.war</w:t>
+      </w:r>
+      <w:proofErr w:type="spellEnd"/>
+      <w:r>
+        <w:rPr>
+          <w:lang w:eastAsia="de-DE"/>
+        </w:rPr>
+        <w:t xml:space="preserve"> file according to your containers documentation.</w:t>
+      </w:r>
+      <w:r>
+        <w:rPr>
+          <w:lang w:eastAsia="de-DE"/>
+        </w:rPr>
+        <w:t xml:space="preserve"> Additionally you have to copy the configuration files described in chapter </w:t>
+      </w:r>
+      <w:r>
+        <w:rPr>
+          <w:lang w:eastAsia="de-DE"/>
+        </w:rPr>
+        <w:fldChar w:fldCharType="begin"/>
+      </w:r>
+      <w:r>
+        <w:rPr>
+          <w:lang w:eastAsia="de-DE"/>
+        </w:rPr>
+        <w:instrText xml:space="preserve"> REF _Ref368923174 \r \h </w:instrText>
+      </w:r>
+      <w:r>
+        <w:rPr>
+          <w:lang w:eastAsia="de-DE"/>
+        </w:rPr>
+      </w:r>
+      <w:r>
+        <w:rPr>
+          <w:lang w:eastAsia="de-DE"/>
+        </w:rPr>
+        <w:fldChar w:fldCharType="separate"/>
+      </w:r>
+      <w:r>
+        <w:rPr>
+          <w:lang w:eastAsia="de-DE"/>
+        </w:rPr>
+        <w:t>8</w:t>
+      </w:r>
+      <w:r>
+        <w:rPr>
+          <w:lang w:eastAsia="de-DE"/>
+        </w:rPr>
+        <w:fldChar w:fldCharType="end"/>
+      </w:r>
+      <w:r>
+        <w:rPr>
+          <w:lang w:eastAsia="de-DE"/>
+        </w:rPr>
+        <w:t xml:space="preserve"> to their respective locations. </w:t>
+      </w:r>
+    </w:p>
+    <w:p>
+      <w:pPr>
+        <w:rPr>
+          <w:lang w:eastAsia="de-DE"/>
+        </w:rPr>
+      </w:pPr>
+    </w:p>
+    <w:p>
+      <w:pPr>
+        <w:pStyle w:val="berschrift2"/>
+      </w:pPr>
+      <w:bookmarkStart w:id="29" w:name="_Toc368924246"/>
+      <w:r>
+        <w:t>Deploy the database driver</w:t>
+      </w:r>
       <w:bookmarkEnd w:id="29"/>
     </w:p>
     <w:p>
@@ -8969,138 +8884,6 @@
           <w:lang w:eastAsia="de-DE"/>
         </w:rPr>
       </w:pPr>
-    </w:p>
-    <w:p>
-      <w:pPr>
-        <w:rPr>
-          <w:lang w:eastAsia="de-DE"/>
-        </w:rPr>
-      </w:pPr>
-      <w:r>
-        <w:rPr>
-          <w:lang w:eastAsia="de-DE"/>
-        </w:rPr>
-        <w:t xml:space="preserve">To install the GW full </w:t>
-      </w:r>
-      <w:proofErr w:type="gramStart"/>
-      <w:r>
-        <w:rPr>
-          <w:lang w:eastAsia="de-DE"/>
-        </w:rPr>
-        <w:t>distribution just copy</w:t>
-      </w:r>
-      <w:proofErr w:type="gramEnd"/>
-      <w:r>
-        <w:rPr>
-          <w:lang w:eastAsia="de-DE"/>
-        </w:rPr>
-        <w:t xml:space="preserve"> the unzipped /</w:t>
-      </w:r>
-      <w:proofErr w:type="spellStart"/>
-      <w:r>
-        <w:rPr>
-          <w:lang w:eastAsia="de-DE"/>
-        </w:rPr>
-        <w:t>domibus</w:t>
-      </w:r>
-      <w:proofErr w:type="spellEnd"/>
-      <w:r>
-        <w:rPr>
-          <w:lang w:eastAsia="de-DE"/>
-        </w:rPr>
-        <w:t xml:space="preserve"> folder to your server. If you are using an existing servlet container deploy the </w:t>
-      </w:r>
-      <w:proofErr w:type="spellStart"/>
-      <w:r>
-        <w:rPr>
-          <w:lang w:eastAsia="de-DE"/>
-        </w:rPr>
-        <w:t>domibus</w:t>
-      </w:r>
-      <w:r>
-        <w:rPr>
-          <w:lang w:eastAsia="de-DE"/>
-        </w:rPr>
-        <w:t>.war</w:t>
-      </w:r>
-      <w:proofErr w:type="spellEnd"/>
-      <w:r>
-        <w:rPr>
-          <w:lang w:eastAsia="de-DE"/>
-        </w:rPr>
-        <w:t xml:space="preserve"> file according to your containers documentation.</w:t>
-      </w:r>
-      <w:r>
-        <w:rPr>
-          <w:lang w:eastAsia="de-DE"/>
-        </w:rPr>
-        <w:t xml:space="preserve"> Additionally you have to copy the configuration files described in chapter </w:t>
-      </w:r>
-      <w:r>
-        <w:rPr>
-          <w:lang w:eastAsia="de-DE"/>
-        </w:rPr>
-        <w:fldChar w:fldCharType="begin"/>
-      </w:r>
-      <w:r>
-        <w:rPr>
-          <w:lang w:eastAsia="de-DE"/>
-        </w:rPr>
-        <w:instrText xml:space="preserve"> REF _Ref368923174 \r \h </w:instrText>
-      </w:r>
-      <w:r>
-        <w:rPr>
-          <w:lang w:eastAsia="de-DE"/>
-        </w:rPr>
-      </w:r>
-      <w:r>
-        <w:rPr>
-          <w:lang w:eastAsia="de-DE"/>
-        </w:rPr>
-        <w:fldChar w:fldCharType="separate"/>
-      </w:r>
-      <w:r>
-        <w:rPr>
-          <w:lang w:eastAsia="de-DE"/>
-        </w:rPr>
-        <w:t>8</w:t>
-      </w:r>
-      <w:r>
-        <w:rPr>
-          <w:lang w:eastAsia="de-DE"/>
-        </w:rPr>
-        <w:fldChar w:fldCharType="end"/>
-      </w:r>
-      <w:r>
-        <w:rPr>
-          <w:lang w:eastAsia="de-DE"/>
-        </w:rPr>
-        <w:t xml:space="preserve"> to their respective locations. </w:t>
-      </w:r>
-    </w:p>
-    <w:p>
-      <w:pPr>
-        <w:rPr>
-          <w:lang w:eastAsia="de-DE"/>
-        </w:rPr>
-      </w:pPr>
-    </w:p>
-    <w:p>
-      <w:pPr>
-        <w:pStyle w:val="berschrift2"/>
-      </w:pPr>
-      <w:bookmarkStart w:id="30" w:name="_Toc368924246"/>
-      <w:r>
-        <w:t>Deploy the database driver</w:t>
-      </w:r>
-      <w:bookmarkEnd w:id="30"/>
-    </w:p>
-    <w:p>
-      <w:pPr>
-        <w:rPr>
-          <w:lang w:eastAsia="de-DE"/>
-        </w:rPr>
-      </w:pPr>
       <w:r>
         <w:rPr>
           <w:lang w:eastAsia="de-DE"/>
@@ -9111,21 +8894,7 @@
         <w:rPr>
           <w:lang w:eastAsia="de-DE"/>
         </w:rPr>
-        <w:t>A JDBC compatible database driver has to be deployed to the server (</w:t>
-      </w:r>
-      <w:proofErr w:type="spellStart"/>
-      <w:r>
-        <w:rPr>
-          <w:lang w:eastAsia="de-DE"/>
-        </w:rPr>
-        <w:t>domibus</w:t>
-      </w:r>
-      <w:proofErr w:type="spellEnd"/>
-      <w:r>
-        <w:rPr>
-          <w:lang w:eastAsia="de-DE"/>
-        </w:rPr>
-        <w:t>/common/lib).</w:t>
+        <w:t>A JDBC compatible database driver has to be deployed to the server (holodeck/common/lib).</w:t>
       </w:r>
     </w:p>
     <w:p>
@@ -9149,8 +8918,8 @@
           <w:lang w:eastAsia="de-DE"/>
         </w:rPr>
       </w:pPr>
-      <w:bookmarkStart w:id="31" w:name="_Ref368923174"/>
-      <w:bookmarkStart w:id="32" w:name="_Toc368924247"/>
+      <w:bookmarkStart w:id="30" w:name="_Ref368923174"/>
+      <w:bookmarkStart w:id="31" w:name="_Toc368924247"/>
       <w:r>
         <w:rPr>
           <w:lang w:eastAsia="de-DE"/>
@@ -9158,7 +8927,47 @@
         <w:lastRenderedPageBreak/>
         <w:t>Configure the gateway software</w:t>
       </w:r>
+      <w:bookmarkEnd w:id="30"/>
       <w:bookmarkEnd w:id="31"/>
+    </w:p>
+    <w:p>
+      <w:pPr>
+        <w:rPr>
+          <w:lang w:eastAsia="de-DE"/>
+        </w:rPr>
+      </w:pPr>
+    </w:p>
+    <w:p>
+      <w:pPr>
+        <w:rPr>
+          <w:lang w:eastAsia="de-DE"/>
+        </w:rPr>
+      </w:pPr>
+      <w:r>
+        <w:rPr>
+          <w:lang w:eastAsia="de-DE"/>
+        </w:rPr>
+        <w:t>The following configuration files have to be modified according to your local environment:</w:t>
+      </w:r>
+    </w:p>
+    <w:p>
+      <w:pPr>
+        <w:rPr>
+          <w:lang w:eastAsia="de-DE"/>
+        </w:rPr>
+      </w:pPr>
+    </w:p>
+    <w:p>
+      <w:pPr>
+        <w:pStyle w:val="berschrift2"/>
+      </w:pPr>
+      <w:bookmarkStart w:id="32" w:name="_Toc368924248"/>
+      <w:r>
+        <w:t>holodeck</w:t>
+      </w:r>
+      <w:r>
+        <w:t>.xml</w:t>
+      </w:r>
       <w:bookmarkEnd w:id="32"/>
     </w:p>
     <w:p>
@@ -9170,46 +8979,6 @@
     </w:p>
     <w:p>
       <w:pPr>
-        <w:rPr>
-          <w:lang w:eastAsia="de-DE"/>
-        </w:rPr>
-      </w:pPr>
-      <w:r>
-        <w:rPr>
-          <w:lang w:eastAsia="de-DE"/>
-        </w:rPr>
-        <w:t>The following configuration files have to be modified according to your local environment:</w:t>
-      </w:r>
-    </w:p>
-    <w:p>
-      <w:pPr>
-        <w:rPr>
-          <w:lang w:eastAsia="de-DE"/>
-        </w:rPr>
-      </w:pPr>
-    </w:p>
-    <w:p>
-      <w:pPr>
-        <w:pStyle w:val="berschrift2"/>
-      </w:pPr>
-      <w:bookmarkStart w:id="33" w:name="_Toc368924248"/>
-      <w:r>
-        <w:t>domibus</w:t>
-      </w:r>
-      <w:r>
-        <w:t>.xml</w:t>
-      </w:r>
-      <w:bookmarkEnd w:id="33"/>
-    </w:p>
-    <w:p>
-      <w:pPr>
-        <w:rPr>
-          <w:lang w:eastAsia="de-DE"/>
-        </w:rPr>
-      </w:pPr>
-    </w:p>
-    <w:p>
-      <w:pPr>
         <w:shd w:val="clear" w:color="auto" w:fill="FFFFFF"/>
         <w:rPr>
           <w:lang w:eastAsia="de-DE"/>
@@ -9253,27 +9022,7 @@
         <w:rPr>
           <w:lang w:eastAsia="de-DE"/>
         </w:rPr>
-        <w:t>/</w:t>
-      </w:r>
-      <w:proofErr w:type="spellStart"/>
-      <w:r>
-        <w:rPr>
-          <w:lang w:eastAsia="de-DE"/>
-        </w:rPr>
-        <w:t>domibus</w:t>
-      </w:r>
-      <w:proofErr w:type="spellEnd"/>
-      <w:r>
-        <w:rPr>
-          <w:lang w:eastAsia="de-DE"/>
-        </w:rPr>
-        <w:t>/</w:t>
-      </w:r>
-      <w:r>
-        <w:rPr>
-          <w:lang w:eastAsia="de-DE"/>
-        </w:rPr>
-        <w:t>domibus</w:t>
+        <w:t>/holodeck/holodeck</w:t>
       </w:r>
       <w:r>
         <w:rPr>
@@ -9406,33 +9155,7 @@
           <w:szCs w:val="20"/>
           <w:lang w:val="en-US" w:eastAsia="de-DE"/>
         </w:rPr>
-        <w:t>"/</w:t>
-      </w:r>
-      <w:proofErr w:type="spellStart"/>
-      <w:r>
-        <w:rPr>
-          <w:rFonts w:ascii="Consolas" w:hAnsi="Consolas" w:cs="Consolas"/>
-          <w:i/>
-          <w:iCs/>
-          <w:color w:val="2A00FF"/>
-          <w:sz w:val="20"/>
-          <w:szCs w:val="20"/>
-          <w:lang w:val="en-US" w:eastAsia="de-DE"/>
-        </w:rPr>
-        <w:t>domibus</w:t>
-      </w:r>
-      <w:proofErr w:type="spellEnd"/>
-      <w:r>
-        <w:rPr>
-          <w:rFonts w:ascii="Consolas" w:hAnsi="Consolas" w:cs="Consolas"/>
-          <w:i/>
-          <w:iCs/>
-          <w:color w:val="2A00FF"/>
-          <w:sz w:val="20"/>
-          <w:szCs w:val="20"/>
-          <w:lang w:val="en-US" w:eastAsia="de-DE"/>
-        </w:rPr>
-        <w:t>"</w:t>
+        <w:t>"/holodeck"</w:t>
       </w:r>
       <w:r>
         <w:rPr>
@@ -9755,45 +9478,7 @@
           <w:szCs w:val="20"/>
           <w:lang w:val="en-US" w:eastAsia="de-DE"/>
         </w:rPr>
-        <w:t>"</w:t>
-      </w:r>
-      <w:proofErr w:type="spellStart"/>
-      <w:r>
-        <w:rPr>
-          <w:rFonts w:ascii="Consolas" w:hAnsi="Consolas" w:cs="Consolas"/>
-          <w:i/>
-          <w:iCs/>
-          <w:color w:val="2A00FF"/>
-          <w:sz w:val="20"/>
-          <w:szCs w:val="20"/>
-          <w:lang w:val="en-US" w:eastAsia="de-DE"/>
-        </w:rPr>
-        <w:t>domibus</w:t>
-      </w:r>
-      <w:r>
-        <w:rPr>
-          <w:rFonts w:ascii="Consolas" w:hAnsi="Consolas" w:cs="Consolas"/>
-          <w:i/>
-          <w:iCs/>
-          <w:color w:val="2A00FF"/>
-          <w:sz w:val="20"/>
-          <w:szCs w:val="20"/>
-          <w:lang w:val="en-US" w:eastAsia="de-DE"/>
-        </w:rPr>
-        <w:t>PU</w:t>
-      </w:r>
-      <w:proofErr w:type="spellEnd"/>
-      <w:r>
-        <w:rPr>
-          <w:rFonts w:ascii="Consolas" w:hAnsi="Consolas" w:cs="Consolas"/>
-          <w:i/>
-          <w:iCs/>
-          <w:color w:val="2A00FF"/>
-          <w:sz w:val="20"/>
-          <w:szCs w:val="20"/>
-          <w:lang w:val="en-US" w:eastAsia="de-DE"/>
-        </w:rPr>
-        <w:t>"</w:t>
+        <w:t>"holodeckPU"</w:t>
       </w:r>
     </w:p>
     <w:p>
@@ -10366,6 +10051,8 @@
         </w:rPr>
         <w:t>"3000"</w:t>
       </w:r>
+      <w:bookmarkStart w:id="33" w:name="_GoBack"/>
+      <w:bookmarkEnd w:id="33"/>
     </w:p>
     <w:p>
       <w:pPr>
@@ -10964,8 +10651,6 @@
         </w:rPr>
         <w:t xml:space="preserve">              </w:t>
       </w:r>
-      <w:proofErr w:type="spellStart"/>
-      <w:proofErr w:type="gramStart"/>
       <w:r>
         <w:rPr>
           <w:rFonts w:ascii="Consolas" w:hAnsi="Consolas" w:cs="Consolas"/>
@@ -10976,8 +10661,6 @@
         </w:rPr>
         <w:t>jdbcUrl</w:t>
       </w:r>
-      <w:proofErr w:type="spellEnd"/>
-      <w:proofErr w:type="gramEnd"/>
       <w:r>
         <w:rPr>
           <w:rFonts w:ascii="Consolas" w:hAnsi="Consolas" w:cs="Consolas"/>
@@ -10998,71 +10681,7 @@
           <w:szCs w:val="20"/>
           <w:lang w:val="en-US" w:eastAsia="de-DE"/>
         </w:rPr>
-        <w:t>"</w:t>
-      </w:r>
-      <w:proofErr w:type="spellStart"/>
-      <w:r>
-        <w:rPr>
-          <w:rFonts w:ascii="Consolas" w:hAnsi="Consolas" w:cs="Consolas"/>
-          <w:i/>
-          <w:iCs/>
-          <w:color w:val="2A00FF"/>
-          <w:sz w:val="20"/>
-          <w:szCs w:val="20"/>
-          <w:lang w:val="en-US" w:eastAsia="de-DE"/>
-        </w:rPr>
-        <w:t>jdbc:derby</w:t>
-      </w:r>
-      <w:proofErr w:type="spellEnd"/>
-      <w:r>
-        <w:rPr>
-          <w:rFonts w:ascii="Consolas" w:hAnsi="Consolas" w:cs="Consolas"/>
-          <w:i/>
-          <w:iCs/>
-          <w:color w:val="2A00FF"/>
-          <w:sz w:val="20"/>
-          <w:szCs w:val="20"/>
-          <w:lang w:val="en-US" w:eastAsia="de-DE"/>
-        </w:rPr>
-        <w:t>://localhost:1527/</w:t>
-      </w:r>
-      <w:proofErr w:type="spellStart"/>
-      <w:r>
-        <w:rPr>
-          <w:rFonts w:ascii="Consolas" w:hAnsi="Consolas" w:cs="Consolas"/>
-          <w:i/>
-          <w:iCs/>
-          <w:color w:val="2A00FF"/>
-          <w:sz w:val="20"/>
-          <w:szCs w:val="20"/>
-          <w:lang w:val="en-US" w:eastAsia="de-DE"/>
-        </w:rPr>
-        <w:t>domibus</w:t>
-      </w:r>
-      <w:r>
-        <w:rPr>
-          <w:rFonts w:ascii="Consolas" w:hAnsi="Consolas" w:cs="Consolas"/>
-          <w:i/>
-          <w:iCs/>
-          <w:color w:val="2A00FF"/>
-          <w:sz w:val="20"/>
-          <w:szCs w:val="20"/>
-          <w:lang w:val="en-US" w:eastAsia="de-DE"/>
-        </w:rPr>
-        <w:t>;create</w:t>
-      </w:r>
-      <w:proofErr w:type="spellEnd"/>
-      <w:r>
-        <w:rPr>
-          <w:rFonts w:ascii="Consolas" w:hAnsi="Consolas" w:cs="Consolas"/>
-          <w:i/>
-          <w:iCs/>
-          <w:color w:val="2A00FF"/>
-          <w:sz w:val="20"/>
-          <w:szCs w:val="20"/>
-          <w:lang w:val="en-US" w:eastAsia="de-DE"/>
-        </w:rPr>
-        <w:t>=true"</w:t>
+        <w:t>"jdbc:derby://localhost:1527/holodeck;create=true"</w:t>
       </w:r>
     </w:p>
     <w:p>
@@ -11355,9 +10974,37 @@
           <w:szCs w:val="20"/>
           <w:lang w:val="en-US" w:eastAsia="de-DE"/>
         </w:rPr>
-        <w:t>"</w:t>
-      </w:r>
-      <w:proofErr w:type="spellStart"/>
+        <w:t>"holodeck.persistence.unit"</w:t>
+      </w:r>
+      <w:r>
+        <w:rPr>
+          <w:rFonts w:ascii="Consolas" w:hAnsi="Consolas" w:cs="Consolas"/>
+          <w:sz w:val="20"/>
+          <w:szCs w:val="20"/>
+          <w:lang w:val="en-US" w:eastAsia="de-DE"/>
+        </w:rPr>
+        <w:t xml:space="preserve"> </w:t>
+      </w:r>
+      <w:r>
+        <w:rPr>
+          <w:rFonts w:ascii="Consolas" w:hAnsi="Consolas" w:cs="Consolas"/>
+          <w:color w:val="7F007F"/>
+          <w:sz w:val="20"/>
+          <w:szCs w:val="20"/>
+          <w:lang w:val="en-US" w:eastAsia="de-DE"/>
+        </w:rPr>
+        <w:t>value</w:t>
+      </w:r>
+      <w:r>
+        <w:rPr>
+          <w:rFonts w:ascii="Consolas" w:hAnsi="Consolas" w:cs="Consolas"/>
+          <w:color w:val="000000"/>
+          <w:sz w:val="20"/>
+          <w:szCs w:val="20"/>
+          <w:lang w:val="en-US" w:eastAsia="de-DE"/>
+        </w:rPr>
+        <w:t>=</w:t>
+      </w:r>
       <w:r>
         <w:rPr>
           <w:rFonts w:ascii="Consolas" w:hAnsi="Consolas" w:cs="Consolas"/>
@@ -11368,111 +11015,7 @@
           <w:szCs w:val="20"/>
           <w:lang w:val="en-US" w:eastAsia="de-DE"/>
         </w:rPr>
-        <w:t>domibus</w:t>
-      </w:r>
-      <w:r>
-        <w:rPr>
-          <w:rFonts w:ascii="Consolas" w:hAnsi="Consolas" w:cs="Consolas"/>
-          <w:i/>
-          <w:iCs/>
-          <w:color w:val="2A00FF"/>
-          <w:sz w:val="20"/>
-          <w:szCs w:val="20"/>
-          <w:lang w:val="en-US" w:eastAsia="de-DE"/>
-        </w:rPr>
-        <w:t>.persistence.unit</w:t>
-      </w:r>
-      <w:proofErr w:type="spellEnd"/>
-      <w:r>
-        <w:rPr>
-          <w:rFonts w:ascii="Consolas" w:hAnsi="Consolas" w:cs="Consolas"/>
-          <w:i/>
-          <w:iCs/>
-          <w:color w:val="2A00FF"/>
-          <w:sz w:val="20"/>
-          <w:szCs w:val="20"/>
-          <w:lang w:val="en-US" w:eastAsia="de-DE"/>
-        </w:rPr>
-        <w:t>"</w:t>
-      </w:r>
-      <w:r>
-        <w:rPr>
-          <w:rFonts w:ascii="Consolas" w:hAnsi="Consolas" w:cs="Consolas"/>
-          <w:sz w:val="20"/>
-          <w:szCs w:val="20"/>
-          <w:lang w:val="en-US" w:eastAsia="de-DE"/>
-        </w:rPr>
-        <w:t xml:space="preserve"> </w:t>
-      </w:r>
-      <w:r>
-        <w:rPr>
-          <w:rFonts w:ascii="Consolas" w:hAnsi="Consolas" w:cs="Consolas"/>
-          <w:color w:val="7F007F"/>
-          <w:sz w:val="20"/>
-          <w:szCs w:val="20"/>
-          <w:lang w:val="en-US" w:eastAsia="de-DE"/>
-        </w:rPr>
-        <w:t>value</w:t>
-      </w:r>
-      <w:r>
-        <w:rPr>
-          <w:rFonts w:ascii="Consolas" w:hAnsi="Consolas" w:cs="Consolas"/>
-          <w:color w:val="000000"/>
-          <w:sz w:val="20"/>
-          <w:szCs w:val="20"/>
-          <w:lang w:val="en-US" w:eastAsia="de-DE"/>
-        </w:rPr>
-        <w:t>=</w:t>
-      </w:r>
-      <w:r>
-        <w:rPr>
-          <w:rFonts w:ascii="Consolas" w:hAnsi="Consolas" w:cs="Consolas"/>
-          <w:i/>
-          <w:iCs/>
-          <w:color w:val="2A00FF"/>
-          <w:sz w:val="20"/>
-          <w:szCs w:val="20"/>
-          <w:lang w:val="en-US" w:eastAsia="de-DE"/>
-        </w:rPr>
-        <w:t>"</w:t>
-      </w:r>
-      <w:proofErr w:type="spellStart"/>
-      <w:r>
-        <w:rPr>
-          <w:rFonts w:ascii="Consolas" w:hAnsi="Consolas" w:cs="Consolas"/>
-          <w:i/>
-          <w:iCs/>
-          <w:color w:val="2A00FF"/>
-          <w:sz w:val="20"/>
-          <w:szCs w:val="20"/>
-          <w:lang w:val="en-US" w:eastAsia="de-DE"/>
-        </w:rPr>
-        <w:t>domibus</w:t>
-      </w:r>
-      <w:r>
-        <w:rPr>
-          <w:rFonts w:ascii="Consolas" w:hAnsi="Consolas" w:cs="Consolas"/>
-          <w:i/>
-          <w:iCs/>
-          <w:color w:val="2A00FF"/>
-          <w:sz w:val="20"/>
-          <w:szCs w:val="20"/>
-          <w:lang w:val="en-US" w:eastAsia="de-DE"/>
-        </w:rPr>
-        <w:t>PU</w:t>
-      </w:r>
-      <w:proofErr w:type="spellEnd"/>
-      <w:r>
-        <w:rPr>
-          <w:rFonts w:ascii="Consolas" w:hAnsi="Consolas" w:cs="Consolas"/>
-          <w:i/>
-          <w:iCs/>
-          <w:color w:val="2A00FF"/>
-          <w:sz w:val="20"/>
-          <w:szCs w:val="20"/>
-          <w:lang w:val="en-US" w:eastAsia="de-DE"/>
-        </w:rPr>
-        <w:t>"</w:t>
+        <w:t>"holodeckPU"</w:t>
       </w:r>
     </w:p>
     <w:p>
@@ -11702,9 +11245,37 @@
           <w:szCs w:val="20"/>
           <w:lang w:val="en-US" w:eastAsia="de-DE"/>
         </w:rPr>
-        <w:t>"</w:t>
-      </w:r>
-      <w:proofErr w:type="spellStart"/>
+        <w:t>"holodeck.persistence.properties"</w:t>
+      </w:r>
+      <w:r>
+        <w:rPr>
+          <w:rFonts w:ascii="Consolas" w:hAnsi="Consolas" w:cs="Consolas"/>
+          <w:sz w:val="20"/>
+          <w:szCs w:val="20"/>
+          <w:lang w:val="en-US" w:eastAsia="de-DE"/>
+        </w:rPr>
+        <w:t xml:space="preserve"> </w:t>
+      </w:r>
+      <w:r>
+        <w:rPr>
+          <w:rFonts w:ascii="Consolas" w:hAnsi="Consolas" w:cs="Consolas"/>
+          <w:color w:val="7F007F"/>
+          <w:sz w:val="20"/>
+          <w:szCs w:val="20"/>
+          <w:lang w:val="en-US" w:eastAsia="de-DE"/>
+        </w:rPr>
+        <w:t>value</w:t>
+      </w:r>
+      <w:r>
+        <w:rPr>
+          <w:rFonts w:ascii="Consolas" w:hAnsi="Consolas" w:cs="Consolas"/>
+          <w:color w:val="000000"/>
+          <w:sz w:val="20"/>
+          <w:szCs w:val="20"/>
+          <w:lang w:val="en-US" w:eastAsia="de-DE"/>
+        </w:rPr>
+        <w:t>=</w:t>
+      </w:r>
       <w:r>
         <w:rPr>
           <w:rFonts w:ascii="Consolas" w:hAnsi="Consolas" w:cs="Consolas"/>
@@ -11715,151 +11286,7 @@
           <w:szCs w:val="20"/>
           <w:lang w:val="en-US" w:eastAsia="de-DE"/>
         </w:rPr>
-        <w:t>domibus</w:t>
-      </w:r>
-      <w:r>
-        <w:rPr>
-          <w:rFonts w:ascii="Consolas" w:hAnsi="Consolas" w:cs="Consolas"/>
-          <w:i/>
-          <w:iCs/>
-          <w:color w:val="2A00FF"/>
-          <w:sz w:val="20"/>
-          <w:szCs w:val="20"/>
-          <w:lang w:val="en-US" w:eastAsia="de-DE"/>
-        </w:rPr>
-        <w:t>.persistence.properties</w:t>
-      </w:r>
-      <w:proofErr w:type="spellEnd"/>
-      <w:r>
-        <w:rPr>
-          <w:rFonts w:ascii="Consolas" w:hAnsi="Consolas" w:cs="Consolas"/>
-          <w:i/>
-          <w:iCs/>
-          <w:color w:val="2A00FF"/>
-          <w:sz w:val="20"/>
-          <w:szCs w:val="20"/>
-          <w:lang w:val="en-US" w:eastAsia="de-DE"/>
-        </w:rPr>
-        <w:t>"</w:t>
-      </w:r>
-      <w:r>
-        <w:rPr>
-          <w:rFonts w:ascii="Consolas" w:hAnsi="Consolas" w:cs="Consolas"/>
-          <w:sz w:val="20"/>
-          <w:szCs w:val="20"/>
-          <w:lang w:val="en-US" w:eastAsia="de-DE"/>
-        </w:rPr>
-        <w:t xml:space="preserve"> </w:t>
-      </w:r>
-      <w:r>
-        <w:rPr>
-          <w:rFonts w:ascii="Consolas" w:hAnsi="Consolas" w:cs="Consolas"/>
-          <w:color w:val="7F007F"/>
-          <w:sz w:val="20"/>
-          <w:szCs w:val="20"/>
-          <w:lang w:val="en-US" w:eastAsia="de-DE"/>
-        </w:rPr>
-        <w:t>value</w:t>
-      </w:r>
-      <w:r>
-        <w:rPr>
-          <w:rFonts w:ascii="Consolas" w:hAnsi="Consolas" w:cs="Consolas"/>
-          <w:color w:val="000000"/>
-          <w:sz w:val="20"/>
-          <w:szCs w:val="20"/>
-          <w:lang w:val="en-US" w:eastAsia="de-DE"/>
-        </w:rPr>
-        <w:t>=</w:t>
-      </w:r>
-      <w:r>
-        <w:rPr>
-          <w:rFonts w:ascii="Consolas" w:hAnsi="Consolas" w:cs="Consolas"/>
-          <w:i/>
-          <w:iCs/>
-          <w:color w:val="2A00FF"/>
-          <w:sz w:val="20"/>
-          <w:szCs w:val="20"/>
-          <w:lang w:val="en-US" w:eastAsia="de-DE"/>
-        </w:rPr>
-        <w:t>"</w:t>
-      </w:r>
-      <w:proofErr w:type="spellStart"/>
-      <w:r>
-        <w:rPr>
-          <w:rFonts w:ascii="Consolas" w:hAnsi="Consolas" w:cs="Consolas"/>
-          <w:i/>
-          <w:iCs/>
-          <w:color w:val="2A00FF"/>
-          <w:sz w:val="20"/>
-          <w:szCs w:val="20"/>
-          <w:lang w:val="en-US" w:eastAsia="de-DE"/>
-        </w:rPr>
-        <w:t>conf</w:t>
-      </w:r>
-      <w:proofErr w:type="spellEnd"/>
-      <w:r>
-        <w:rPr>
-          <w:rFonts w:ascii="Consolas" w:hAnsi="Consolas" w:cs="Consolas"/>
-          <w:i/>
-          <w:iCs/>
-          <w:color w:val="2A00FF"/>
-          <w:sz w:val="20"/>
-          <w:szCs w:val="20"/>
-          <w:lang w:val="en-US" w:eastAsia="de-DE"/>
-        </w:rPr>
-        <w:t>/</w:t>
-      </w:r>
-      <w:proofErr w:type="spellStart"/>
-      <w:r>
-        <w:rPr>
-          <w:rFonts w:ascii="Consolas" w:hAnsi="Consolas" w:cs="Consolas"/>
-          <w:i/>
-          <w:iCs/>
-          <w:color w:val="2A00FF"/>
-          <w:sz w:val="20"/>
-          <w:szCs w:val="20"/>
-          <w:lang w:val="en-US" w:eastAsia="de-DE"/>
-        </w:rPr>
-        <w:t>domibus</w:t>
-      </w:r>
-      <w:proofErr w:type="spellEnd"/>
-      <w:r>
-        <w:rPr>
-          <w:rFonts w:ascii="Consolas" w:hAnsi="Consolas" w:cs="Consolas"/>
-          <w:i/>
-          <w:iCs/>
-          <w:color w:val="2A00FF"/>
-          <w:sz w:val="20"/>
-          <w:szCs w:val="20"/>
-          <w:lang w:val="en-US" w:eastAsia="de-DE"/>
-        </w:rPr>
-        <w:t>/</w:t>
-      </w:r>
-      <w:proofErr w:type="spellStart"/>
-      <w:r>
-        <w:rPr>
-          <w:rFonts w:ascii="Consolas" w:hAnsi="Consolas" w:cs="Consolas"/>
-          <w:i/>
-          <w:iCs/>
-          <w:color w:val="2A00FF"/>
-          <w:sz w:val="20"/>
-          <w:szCs w:val="20"/>
-          <w:lang w:val="en-US" w:eastAsia="de-DE"/>
-        </w:rPr>
-        <w:t>hibernate.properties</w:t>
-      </w:r>
-      <w:proofErr w:type="spellEnd"/>
-      <w:r>
-        <w:rPr>
-          <w:rFonts w:ascii="Consolas" w:hAnsi="Consolas" w:cs="Consolas"/>
-          <w:i/>
-          <w:iCs/>
-          <w:color w:val="2A00FF"/>
-          <w:sz w:val="20"/>
-          <w:szCs w:val="20"/>
-          <w:lang w:val="en-US" w:eastAsia="de-DE"/>
-        </w:rPr>
-        <w:t>"</w:t>
+        <w:t>"conf/holodeck/hibernate.properties"</w:t>
       </w:r>
     </w:p>
     <w:p>
@@ -12196,45 +11623,7 @@
           <w:szCs w:val="20"/>
           <w:lang w:val="en-US" w:eastAsia="de-DE"/>
         </w:rPr>
-        <w:t>"</w:t>
-      </w:r>
-      <w:proofErr w:type="spellStart"/>
-      <w:r>
-        <w:rPr>
-          <w:rFonts w:ascii="Consolas" w:hAnsi="Consolas" w:cs="Consolas"/>
-          <w:i/>
-          <w:iCs/>
-          <w:color w:val="2A00FF"/>
-          <w:sz w:val="20"/>
-          <w:szCs w:val="20"/>
-          <w:lang w:val="en-US" w:eastAsia="de-DE"/>
-        </w:rPr>
-        <w:t>domibus</w:t>
-      </w:r>
-      <w:r>
-        <w:rPr>
-          <w:rFonts w:ascii="Consolas" w:hAnsi="Consolas" w:cs="Consolas"/>
-          <w:i/>
-          <w:iCs/>
-          <w:color w:val="2A00FF"/>
-          <w:sz w:val="20"/>
-          <w:szCs w:val="20"/>
-          <w:lang w:val="en-US" w:eastAsia="de-DE"/>
-        </w:rPr>
-        <w:t>.module.security.configFile</w:t>
-      </w:r>
-      <w:proofErr w:type="spellEnd"/>
-      <w:r>
-        <w:rPr>
-          <w:rFonts w:ascii="Consolas" w:hAnsi="Consolas" w:cs="Consolas"/>
-          <w:i/>
-          <w:iCs/>
-          <w:color w:val="2A00FF"/>
-          <w:sz w:val="20"/>
-          <w:szCs w:val="20"/>
-          <w:lang w:val="en-US" w:eastAsia="de-DE"/>
-        </w:rPr>
-        <w:t>"</w:t>
+        <w:t>"holodeck.module.security.configFile"</w:t>
       </w:r>
     </w:p>
     <w:p>
@@ -12297,9 +11686,37 @@
           <w:szCs w:val="20"/>
           <w:lang w:val="en-US" w:eastAsia="de-DE"/>
         </w:rPr>
-        <w:t>"</w:t>
-      </w:r>
-      <w:proofErr w:type="spellStart"/>
+        <w:t>"conf/holodeck/security-config.xml"</w:t>
+      </w:r>
+      <w:r>
+        <w:rPr>
+          <w:rFonts w:ascii="Consolas" w:hAnsi="Consolas" w:cs="Consolas"/>
+          <w:sz w:val="20"/>
+          <w:szCs w:val="20"/>
+          <w:lang w:val="en-US" w:eastAsia="de-DE"/>
+        </w:rPr>
+        <w:t xml:space="preserve"> </w:t>
+      </w:r>
+      <w:r>
+        <w:rPr>
+          <w:rFonts w:ascii="Consolas" w:hAnsi="Consolas" w:cs="Consolas"/>
+          <w:color w:val="7F007F"/>
+          <w:sz w:val="20"/>
+          <w:szCs w:val="20"/>
+          <w:lang w:val="en-US" w:eastAsia="de-DE"/>
+        </w:rPr>
+        <w:t>type</w:t>
+      </w:r>
+      <w:r>
+        <w:rPr>
+          <w:rFonts w:ascii="Consolas" w:hAnsi="Consolas" w:cs="Consolas"/>
+          <w:color w:val="000000"/>
+          <w:sz w:val="20"/>
+          <w:szCs w:val="20"/>
+          <w:lang w:val="en-US" w:eastAsia="de-DE"/>
+        </w:rPr>
+        <w:t>=</w:t>
+      </w:r>
       <w:r>
         <w:rPr>
           <w:rFonts w:ascii="Consolas" w:hAnsi="Consolas" w:cs="Consolas"/>
@@ -12310,113 +11727,7 @@
           <w:szCs w:val="20"/>
           <w:lang w:val="en-US" w:eastAsia="de-DE"/>
         </w:rPr>
-        <w:t>conf</w:t>
-      </w:r>
-      <w:proofErr w:type="spellEnd"/>
-      <w:r>
-        <w:rPr>
-          <w:rFonts w:ascii="Consolas" w:hAnsi="Consolas" w:cs="Consolas"/>
-          <w:i/>
-          <w:iCs/>
-          <w:color w:val="2A00FF"/>
-          <w:sz w:val="20"/>
-          <w:szCs w:val="20"/>
-          <w:lang w:val="en-US" w:eastAsia="de-DE"/>
-        </w:rPr>
-        <w:t>/</w:t>
-      </w:r>
-      <w:proofErr w:type="spellStart"/>
-      <w:r>
-        <w:rPr>
-          <w:rFonts w:ascii="Consolas" w:hAnsi="Consolas" w:cs="Consolas"/>
-          <w:i/>
-          <w:iCs/>
-          <w:color w:val="2A00FF"/>
-          <w:sz w:val="20"/>
-          <w:szCs w:val="20"/>
-          <w:lang w:val="en-US" w:eastAsia="de-DE"/>
-        </w:rPr>
-        <w:t>domibus</w:t>
-      </w:r>
-      <w:proofErr w:type="spellEnd"/>
-      <w:r>
-        <w:rPr>
-          <w:rFonts w:ascii="Consolas" w:hAnsi="Consolas" w:cs="Consolas"/>
-          <w:i/>
-          <w:iCs/>
-          <w:color w:val="2A00FF"/>
-          <w:sz w:val="20"/>
-          <w:szCs w:val="20"/>
-          <w:lang w:val="en-US" w:eastAsia="de-DE"/>
-        </w:rPr>
-        <w:t>/security-config.xml"</w:t>
-      </w:r>
-      <w:r>
-        <w:rPr>
-          <w:rFonts w:ascii="Consolas" w:hAnsi="Consolas" w:cs="Consolas"/>
-          <w:sz w:val="20"/>
-          <w:szCs w:val="20"/>
-          <w:lang w:val="en-US" w:eastAsia="de-DE"/>
-        </w:rPr>
-        <w:t xml:space="preserve"> </w:t>
-      </w:r>
-      <w:r>
-        <w:rPr>
-          <w:rFonts w:ascii="Consolas" w:hAnsi="Consolas" w:cs="Consolas"/>
-          <w:color w:val="7F007F"/>
-          <w:sz w:val="20"/>
-          <w:szCs w:val="20"/>
-          <w:lang w:val="en-US" w:eastAsia="de-DE"/>
-        </w:rPr>
-        <w:t>type</w:t>
-      </w:r>
-      <w:r>
-        <w:rPr>
-          <w:rFonts w:ascii="Consolas" w:hAnsi="Consolas" w:cs="Consolas"/>
-          <w:color w:val="000000"/>
-          <w:sz w:val="20"/>
-          <w:szCs w:val="20"/>
-          <w:lang w:val="en-US" w:eastAsia="de-DE"/>
-        </w:rPr>
-        <w:t>=</w:t>
-      </w:r>
-      <w:r>
-        <w:rPr>
-          <w:rFonts w:ascii="Consolas" w:hAnsi="Consolas" w:cs="Consolas"/>
-          <w:i/>
-          <w:iCs/>
-          <w:color w:val="2A00FF"/>
-          <w:sz w:val="20"/>
-          <w:szCs w:val="20"/>
-          <w:lang w:val="en-US" w:eastAsia="de-DE"/>
-        </w:rPr>
-        <w:t>"</w:t>
-      </w:r>
-      <w:proofErr w:type="spellStart"/>
-      <w:r>
-        <w:rPr>
-          <w:rFonts w:ascii="Consolas" w:hAnsi="Consolas" w:cs="Consolas"/>
-          <w:i/>
-          <w:iCs/>
-          <w:color w:val="2A00FF"/>
-          <w:sz w:val="20"/>
-          <w:szCs w:val="20"/>
-          <w:lang w:val="en-US" w:eastAsia="de-DE"/>
-        </w:rPr>
-        <w:t>java.lang.String</w:t>
-      </w:r>
-      <w:proofErr w:type="spellEnd"/>
-      <w:r>
-        <w:rPr>
-          <w:rFonts w:ascii="Consolas" w:hAnsi="Consolas" w:cs="Consolas"/>
-          <w:i/>
-          <w:iCs/>
-          <w:color w:val="2A00FF"/>
-          <w:sz w:val="20"/>
-          <w:szCs w:val="20"/>
-          <w:lang w:val="en-US" w:eastAsia="de-DE"/>
-        </w:rPr>
-        <w:t>"</w:t>
+        <w:t>"java.lang.String"</w:t>
       </w:r>
       <w:r>
         <w:rPr>
@@ -12583,45 +11894,7 @@
           <w:szCs w:val="20"/>
           <w:lang w:val="en-US" w:eastAsia="de-DE"/>
         </w:rPr>
-        <w:t>"</w:t>
-      </w:r>
-      <w:proofErr w:type="spellStart"/>
-      <w:r>
-        <w:rPr>
-          <w:rFonts w:ascii="Consolas" w:hAnsi="Consolas" w:cs="Consolas"/>
-          <w:i/>
-          <w:iCs/>
-          <w:color w:val="2A00FF"/>
-          <w:sz w:val="20"/>
-          <w:szCs w:val="20"/>
-          <w:lang w:val="en-US" w:eastAsia="de-DE"/>
-        </w:rPr>
-        <w:t>domibus</w:t>
-      </w:r>
-      <w:r>
-        <w:rPr>
-          <w:rFonts w:ascii="Consolas" w:hAnsi="Consolas" w:cs="Consolas"/>
-          <w:i/>
-          <w:iCs/>
-          <w:color w:val="2A00FF"/>
-          <w:sz w:val="20"/>
-          <w:szCs w:val="20"/>
-          <w:lang w:val="en-US" w:eastAsia="de-DE"/>
-        </w:rPr>
-        <w:t>.module.security.policiesFolder</w:t>
-      </w:r>
-      <w:proofErr w:type="spellEnd"/>
-      <w:r>
-        <w:rPr>
-          <w:rFonts w:ascii="Consolas" w:hAnsi="Consolas" w:cs="Consolas"/>
-          <w:i/>
-          <w:iCs/>
-          <w:color w:val="2A00FF"/>
-          <w:sz w:val="20"/>
-          <w:szCs w:val="20"/>
-          <w:lang w:val="en-US" w:eastAsia="de-DE"/>
-        </w:rPr>
-        <w:t>"</w:t>
+        <w:t>"holodeck.module.security.policiesFolder"</w:t>
       </w:r>
     </w:p>
     <w:p>
@@ -12686,9 +11959,37 @@
           <w:szCs w:val="20"/>
           <w:lang w:val="en-US" w:eastAsia="de-DE"/>
         </w:rPr>
-        <w:t>"</w:t>
-      </w:r>
-      <w:proofErr w:type="spellStart"/>
+        <w:t>"conf/holodeck/policies"</w:t>
+      </w:r>
+      <w:r>
+        <w:rPr>
+          <w:rFonts w:ascii="Consolas" w:hAnsi="Consolas" w:cs="Consolas"/>
+          <w:sz w:val="20"/>
+          <w:szCs w:val="20"/>
+          <w:lang w:val="en-US" w:eastAsia="de-DE"/>
+        </w:rPr>
+        <w:t xml:space="preserve"> </w:t>
+      </w:r>
+      <w:r>
+        <w:rPr>
+          <w:rFonts w:ascii="Consolas" w:hAnsi="Consolas" w:cs="Consolas"/>
+          <w:color w:val="7F007F"/>
+          <w:sz w:val="20"/>
+          <w:szCs w:val="20"/>
+          <w:lang w:val="en-US" w:eastAsia="de-DE"/>
+        </w:rPr>
+        <w:t>type</w:t>
+      </w:r>
+      <w:r>
+        <w:rPr>
+          <w:rFonts w:ascii="Consolas" w:hAnsi="Consolas" w:cs="Consolas"/>
+          <w:color w:val="000000"/>
+          <w:sz w:val="20"/>
+          <w:szCs w:val="20"/>
+          <w:lang w:val="en-US" w:eastAsia="de-DE"/>
+        </w:rPr>
+        <w:t>=</w:t>
+      </w:r>
       <w:r>
         <w:rPr>
           <w:rFonts w:ascii="Consolas" w:hAnsi="Consolas" w:cs="Consolas"/>
@@ -12699,113 +12000,7 @@
           <w:szCs w:val="20"/>
           <w:lang w:val="en-US" w:eastAsia="de-DE"/>
         </w:rPr>
-        <w:t>conf</w:t>
-      </w:r>
-      <w:proofErr w:type="spellEnd"/>
-      <w:r>
-        <w:rPr>
-          <w:rFonts w:ascii="Consolas" w:hAnsi="Consolas" w:cs="Consolas"/>
-          <w:i/>
-          <w:iCs/>
-          <w:color w:val="2A00FF"/>
-          <w:sz w:val="20"/>
-          <w:szCs w:val="20"/>
-          <w:lang w:val="en-US" w:eastAsia="de-DE"/>
-        </w:rPr>
-        <w:t>/</w:t>
-      </w:r>
-      <w:proofErr w:type="spellStart"/>
-      <w:r>
-        <w:rPr>
-          <w:rFonts w:ascii="Consolas" w:hAnsi="Consolas" w:cs="Consolas"/>
-          <w:i/>
-          <w:iCs/>
-          <w:color w:val="2A00FF"/>
-          <w:sz w:val="20"/>
-          <w:szCs w:val="20"/>
-          <w:lang w:val="en-US" w:eastAsia="de-DE"/>
-        </w:rPr>
-        <w:t>domibus</w:t>
-      </w:r>
-      <w:proofErr w:type="spellEnd"/>
-      <w:r>
-        <w:rPr>
-          <w:rFonts w:ascii="Consolas" w:hAnsi="Consolas" w:cs="Consolas"/>
-          <w:i/>
-          <w:iCs/>
-          <w:color w:val="2A00FF"/>
-          <w:sz w:val="20"/>
-          <w:szCs w:val="20"/>
-          <w:lang w:val="en-US" w:eastAsia="de-DE"/>
-        </w:rPr>
-        <w:t>/policies"</w:t>
-      </w:r>
-      <w:r>
-        <w:rPr>
-          <w:rFonts w:ascii="Consolas" w:hAnsi="Consolas" w:cs="Consolas"/>
-          <w:sz w:val="20"/>
-          <w:szCs w:val="20"/>
-          <w:lang w:val="en-US" w:eastAsia="de-DE"/>
-        </w:rPr>
-        <w:t xml:space="preserve"> </w:t>
-      </w:r>
-      <w:r>
-        <w:rPr>
-          <w:rFonts w:ascii="Consolas" w:hAnsi="Consolas" w:cs="Consolas"/>
-          <w:color w:val="7F007F"/>
-          <w:sz w:val="20"/>
-          <w:szCs w:val="20"/>
-          <w:lang w:val="en-US" w:eastAsia="de-DE"/>
-        </w:rPr>
-        <w:t>type</w:t>
-      </w:r>
-      <w:r>
-        <w:rPr>
-          <w:rFonts w:ascii="Consolas" w:hAnsi="Consolas" w:cs="Consolas"/>
-          <w:color w:val="000000"/>
-          <w:sz w:val="20"/>
-          <w:szCs w:val="20"/>
-          <w:lang w:val="en-US" w:eastAsia="de-DE"/>
-        </w:rPr>
-        <w:t>=</w:t>
-      </w:r>
-      <w:r>
-        <w:rPr>
-          <w:rFonts w:ascii="Consolas" w:hAnsi="Consolas" w:cs="Consolas"/>
-          <w:i/>
-          <w:iCs/>
-          <w:color w:val="2A00FF"/>
-          <w:sz w:val="20"/>
-          <w:szCs w:val="20"/>
-          <w:lang w:val="en-US" w:eastAsia="de-DE"/>
-        </w:rPr>
-        <w:t>"</w:t>
-      </w:r>
-      <w:proofErr w:type="spellStart"/>
-      <w:r>
-        <w:rPr>
-          <w:rFonts w:ascii="Consolas" w:hAnsi="Consolas" w:cs="Consolas"/>
-          <w:i/>
-          <w:iCs/>
-          <w:color w:val="2A00FF"/>
-          <w:sz w:val="20"/>
-          <w:szCs w:val="20"/>
-          <w:lang w:val="en-US" w:eastAsia="de-DE"/>
-        </w:rPr>
-        <w:t>java.lang.String</w:t>
-      </w:r>
-      <w:proofErr w:type="spellEnd"/>
-      <w:r>
-        <w:rPr>
-          <w:rFonts w:ascii="Consolas" w:hAnsi="Consolas" w:cs="Consolas"/>
-          <w:i/>
-          <w:iCs/>
-          <w:color w:val="2A00FF"/>
-          <w:sz w:val="20"/>
-          <w:szCs w:val="20"/>
-          <w:lang w:val="en-US" w:eastAsia="de-DE"/>
-        </w:rPr>
-        <w:t>"</w:t>
+        <w:t>"java.lang.String"</w:t>
       </w:r>
       <w:r>
         <w:rPr>
@@ -13004,45 +12199,7 @@
           <w:szCs w:val="20"/>
           <w:lang w:val="en-US" w:eastAsia="de-DE"/>
         </w:rPr>
-        <w:t>"</w:t>
-      </w:r>
-      <w:proofErr w:type="spellStart"/>
-      <w:r>
-        <w:rPr>
-          <w:rFonts w:ascii="Consolas" w:hAnsi="Consolas" w:cs="Consolas"/>
-          <w:i/>
-          <w:iCs/>
-          <w:color w:val="2A00FF"/>
-          <w:sz w:val="20"/>
-          <w:szCs w:val="20"/>
-          <w:lang w:val="en-US" w:eastAsia="de-DE"/>
-        </w:rPr>
-        <w:t>domibus</w:t>
-      </w:r>
-      <w:r>
-        <w:rPr>
-          <w:rFonts w:ascii="Consolas" w:hAnsi="Consolas" w:cs="Consolas"/>
-          <w:i/>
-          <w:iCs/>
-          <w:color w:val="2A00FF"/>
-          <w:sz w:val="20"/>
-          <w:szCs w:val="20"/>
-          <w:lang w:val="en-US" w:eastAsia="de-DE"/>
-        </w:rPr>
-        <w:t>.module.security.config.timeout</w:t>
-      </w:r>
-      <w:proofErr w:type="spellEnd"/>
-      <w:r>
-        <w:rPr>
-          <w:rFonts w:ascii="Consolas" w:hAnsi="Consolas" w:cs="Consolas"/>
-          <w:i/>
-          <w:iCs/>
-          <w:color w:val="2A00FF"/>
-          <w:sz w:val="20"/>
-          <w:szCs w:val="20"/>
-          <w:lang w:val="en-US" w:eastAsia="de-DE"/>
-        </w:rPr>
-        <w:t>"</w:t>
+        <w:t>"holodeck.module.security.config.timeout"</w:t>
       </w:r>
     </w:p>
     <w:p>
@@ -13315,45 +12472,7 @@
           <w:szCs w:val="20"/>
           <w:lang w:val="en-US" w:eastAsia="de-DE"/>
         </w:rPr>
-        <w:t>"</w:t>
-      </w:r>
-      <w:proofErr w:type="spellStart"/>
-      <w:r>
-        <w:rPr>
-          <w:rFonts w:ascii="Consolas" w:hAnsi="Consolas" w:cs="Consolas"/>
-          <w:i/>
-          <w:iCs/>
-          <w:color w:val="2A00FF"/>
-          <w:sz w:val="20"/>
-          <w:szCs w:val="20"/>
-          <w:lang w:val="en-US" w:eastAsia="de-DE"/>
-        </w:rPr>
-        <w:t>domibus</w:t>
-      </w:r>
-      <w:r>
-        <w:rPr>
-          <w:rFonts w:ascii="Consolas" w:hAnsi="Consolas" w:cs="Consolas"/>
-          <w:i/>
-          <w:iCs/>
-          <w:color w:val="2A00FF"/>
-          <w:sz w:val="20"/>
-          <w:szCs w:val="20"/>
-          <w:lang w:val="en-US" w:eastAsia="de-DE"/>
-        </w:rPr>
-        <w:t>.module.security.config.privatekey.password</w:t>
-      </w:r>
-      <w:proofErr w:type="spellEnd"/>
-      <w:r>
-        <w:rPr>
-          <w:rFonts w:ascii="Consolas" w:hAnsi="Consolas" w:cs="Consolas"/>
-          <w:i/>
-          <w:iCs/>
-          <w:color w:val="2A00FF"/>
-          <w:sz w:val="20"/>
-          <w:szCs w:val="20"/>
-          <w:lang w:val="en-US" w:eastAsia="de-DE"/>
-        </w:rPr>
-        <w:t>"</w:t>
+        <w:t>"holodeck.module.security.config.privatekey.password"</w:t>
       </w:r>
     </w:p>
     <w:p>
@@ -13732,45 +12851,7 @@
           <w:szCs w:val="20"/>
           <w:lang w:val="en-US" w:eastAsia="de-DE"/>
         </w:rPr>
-        <w:t>"</w:t>
-      </w:r>
-      <w:proofErr w:type="spellStart"/>
-      <w:r>
-        <w:rPr>
-          <w:rFonts w:ascii="Consolas" w:hAnsi="Consolas" w:cs="Consolas"/>
-          <w:i/>
-          <w:iCs/>
-          <w:color w:val="2A00FF"/>
-          <w:sz w:val="20"/>
-          <w:szCs w:val="20"/>
-          <w:lang w:val="en-US" w:eastAsia="de-DE"/>
-        </w:rPr>
-        <w:t>domibus</w:t>
-      </w:r>
-      <w:r>
-        <w:rPr>
-          <w:rFonts w:ascii="Consolas" w:hAnsi="Consolas" w:cs="Consolas"/>
-          <w:i/>
-          <w:iCs/>
-          <w:color w:val="2A00FF"/>
-          <w:sz w:val="20"/>
-          <w:szCs w:val="20"/>
-          <w:lang w:val="en-US" w:eastAsia="de-DE"/>
-        </w:rPr>
-        <w:t>.module.backend.messagesFolder</w:t>
-      </w:r>
-      <w:proofErr w:type="spellEnd"/>
-      <w:r>
-        <w:rPr>
-          <w:rFonts w:ascii="Consolas" w:hAnsi="Consolas" w:cs="Consolas"/>
-          <w:i/>
-          <w:iCs/>
-          <w:color w:val="2A00FF"/>
-          <w:sz w:val="20"/>
-          <w:szCs w:val="20"/>
-          <w:lang w:val="en-US" w:eastAsia="de-DE"/>
-        </w:rPr>
-        <w:t>"</w:t>
+        <w:t>"holodeck.module.backend.messagesFolder"</w:t>
       </w:r>
     </w:p>
     <w:p>
@@ -14041,31 +13122,7 @@
           <w:szCs w:val="20"/>
           <w:lang w:val="en-US" w:eastAsia="de-DE"/>
         </w:rPr>
-        <w:t>"</w:t>
-      </w:r>
-      <w:r>
-        <w:rPr>
-          <w:rFonts w:ascii="Consolas" w:hAnsi="Consolas" w:cs="Consolas"/>
-          <w:i/>
-          <w:iCs/>
-          <w:color w:val="2A00FF"/>
-          <w:sz w:val="20"/>
-          <w:szCs w:val="20"/>
-          <w:lang w:val="en-US" w:eastAsia="de-DE"/>
-        </w:rPr>
-        <w:t>domibus</w:t>
-      </w:r>
-      <w:r>
-        <w:rPr>
-          <w:rFonts w:ascii="Consolas" w:hAnsi="Consolas" w:cs="Consolas"/>
-          <w:i/>
-          <w:iCs/>
-          <w:color w:val="2A00FF"/>
-          <w:sz w:val="20"/>
-          <w:szCs w:val="20"/>
-          <w:lang w:val="en-US" w:eastAsia="de-DE"/>
-        </w:rPr>
-        <w:t>.module.ebms3.attachmentFolder"</w:t>
+        <w:t>"holodeck.module.ebms3.attachmentFolder"</w:t>
       </w:r>
     </w:p>
     <w:p>
@@ -14336,7 +13393,36 @@
           <w:szCs w:val="20"/>
           <w:lang w:val="en-US" w:eastAsia="de-DE"/>
         </w:rPr>
-        <w:t>"</w:t>
+        <w:t>"holodeck.module.ebms3.PModesDir"</w:t>
+      </w:r>
+      <w:r>
+        <w:rPr>
+          <w:rFonts w:ascii="Consolas" w:hAnsi="Consolas" w:cs="Consolas"/>
+          <w:sz w:val="20"/>
+          <w:szCs w:val="20"/>
+          <w:lang w:val="en-US" w:eastAsia="de-DE"/>
+        </w:rPr>
+        <w:t xml:space="preserve"> </w:t>
+      </w:r>
+      <w:r>
+        <w:rPr>
+          <w:rFonts w:ascii="Consolas" w:hAnsi="Consolas" w:cs="Consolas"/>
+          <w:color w:val="7F007F"/>
+          <w:sz w:val="20"/>
+          <w:szCs w:val="20"/>
+          <w:lang w:val="en-US" w:eastAsia="de-DE"/>
+        </w:rPr>
+        <w:t>value</w:t>
+      </w:r>
+      <w:r>
+        <w:rPr>
+          <w:rFonts w:ascii="Consolas" w:hAnsi="Consolas" w:cs="Consolas"/>
+          <w:color w:val="000000"/>
+          <w:sz w:val="20"/>
+          <w:szCs w:val="20"/>
+          <w:lang w:val="en-US" w:eastAsia="de-DE"/>
+        </w:rPr>
+        <w:t>=</w:t>
       </w:r>
       <w:r>
         <w:rPr>
@@ -14348,138 +13434,7 @@
           <w:szCs w:val="20"/>
           <w:lang w:val="en-US" w:eastAsia="de-DE"/>
         </w:rPr>
-        <w:t>domibus</w:t>
-      </w:r>
-      <w:r>
-        <w:rPr>
-          <w:rFonts w:ascii="Consolas" w:hAnsi="Consolas" w:cs="Consolas"/>
-          <w:i/>
-          <w:iCs/>
-          <w:color w:val="2A00FF"/>
-          <w:sz w:val="20"/>
-          <w:szCs w:val="20"/>
-          <w:lang w:val="en-US" w:eastAsia="de-DE"/>
-        </w:rPr>
-        <w:t>.module.ebms3.PModesDir"</w:t>
-      </w:r>
-      <w:r>
-        <w:rPr>
-          <w:rFonts w:ascii="Consolas" w:hAnsi="Consolas" w:cs="Consolas"/>
-          <w:sz w:val="20"/>
-          <w:szCs w:val="20"/>
-          <w:lang w:val="en-US" w:eastAsia="de-DE"/>
-        </w:rPr>
-        <w:t xml:space="preserve"> </w:t>
-      </w:r>
-      <w:r>
-        <w:rPr>
-          <w:rFonts w:ascii="Consolas" w:hAnsi="Consolas" w:cs="Consolas"/>
-          <w:color w:val="7F007F"/>
-          <w:sz w:val="20"/>
-          <w:szCs w:val="20"/>
-          <w:lang w:val="en-US" w:eastAsia="de-DE"/>
-        </w:rPr>
-        <w:t>value</w:t>
-      </w:r>
-      <w:r>
-        <w:rPr>
-          <w:rFonts w:ascii="Consolas" w:hAnsi="Consolas" w:cs="Consolas"/>
-          <w:color w:val="000000"/>
-          <w:sz w:val="20"/>
-          <w:szCs w:val="20"/>
-          <w:lang w:val="en-US" w:eastAsia="de-DE"/>
-        </w:rPr>
-        <w:t>=</w:t>
-      </w:r>
-      <w:r>
-        <w:rPr>
-          <w:rFonts w:ascii="Consolas" w:hAnsi="Consolas" w:cs="Consolas"/>
-          <w:i/>
-          <w:iCs/>
-          <w:color w:val="2A00FF"/>
-          <w:sz w:val="20"/>
-          <w:szCs w:val="20"/>
-          <w:lang w:val="en-US" w:eastAsia="de-DE"/>
-        </w:rPr>
-        <w:t>"</w:t>
-      </w:r>
-      <w:proofErr w:type="spellStart"/>
-      <w:r>
-        <w:rPr>
-          <w:rFonts w:ascii="Consolas" w:hAnsi="Consolas" w:cs="Consolas"/>
-          <w:i/>
-          <w:iCs/>
-          <w:color w:val="2A00FF"/>
-          <w:sz w:val="20"/>
-          <w:szCs w:val="20"/>
-          <w:lang w:val="en-US" w:eastAsia="de-DE"/>
-        </w:rPr>
-        <w:t>conf</w:t>
-      </w:r>
-      <w:proofErr w:type="spellEnd"/>
-      <w:r>
-        <w:rPr>
-          <w:rFonts w:ascii="Consolas" w:hAnsi="Consolas" w:cs="Consolas"/>
-          <w:i/>
-          <w:iCs/>
-          <w:color w:val="2A00FF"/>
-          <w:sz w:val="20"/>
-          <w:szCs w:val="20"/>
-          <w:lang w:val="en-US" w:eastAsia="de-DE"/>
-        </w:rPr>
-        <w:t>/</w:t>
-      </w:r>
-      <w:proofErr w:type="spellStart"/>
-      <w:r>
-        <w:rPr>
-          <w:rFonts w:ascii="Consolas" w:hAnsi="Consolas" w:cs="Consolas"/>
-          <w:i/>
-          <w:iCs/>
-          <w:color w:val="2A00FF"/>
-          <w:sz w:val="20"/>
-          <w:szCs w:val="20"/>
-          <w:lang w:val="en-US" w:eastAsia="de-DE"/>
-        </w:rPr>
-        <w:t>domibus</w:t>
-      </w:r>
-      <w:proofErr w:type="spellEnd"/>
-      <w:r>
-        <w:rPr>
-          <w:rFonts w:ascii="Consolas" w:hAnsi="Consolas" w:cs="Consolas"/>
-          <w:i/>
-          <w:iCs/>
-          <w:color w:val="2A00FF"/>
-          <w:sz w:val="20"/>
-          <w:szCs w:val="20"/>
-          <w:lang w:val="en-US" w:eastAsia="de-DE"/>
-        </w:rPr>
-        <w:t>/</w:t>
-      </w:r>
-      <w:proofErr w:type="spellStart"/>
-      <w:r>
-        <w:rPr>
-          <w:rFonts w:ascii="Consolas" w:hAnsi="Consolas" w:cs="Consolas"/>
-          <w:i/>
-          <w:iCs/>
-          <w:color w:val="2A00FF"/>
-          <w:sz w:val="20"/>
-          <w:szCs w:val="20"/>
-          <w:lang w:val="en-US" w:eastAsia="de-DE"/>
-        </w:rPr>
-        <w:t>pmodes</w:t>
-      </w:r>
-      <w:proofErr w:type="spellEnd"/>
-      <w:r>
-        <w:rPr>
-          <w:rFonts w:ascii="Consolas" w:hAnsi="Consolas" w:cs="Consolas"/>
-          <w:i/>
-          <w:iCs/>
-          <w:color w:val="2A00FF"/>
-          <w:sz w:val="20"/>
-          <w:szCs w:val="20"/>
-          <w:lang w:val="en-US" w:eastAsia="de-DE"/>
-        </w:rPr>
-        <w:t>"</w:t>
+        <w:t>"conf/holodeck/pmodes"</w:t>
       </w:r>
     </w:p>
     <w:p>
@@ -14709,31 +13664,7 @@
           <w:szCs w:val="20"/>
           <w:lang w:val="en-US" w:eastAsia="de-DE"/>
         </w:rPr>
-        <w:t>"</w:t>
-      </w:r>
-      <w:r>
-        <w:rPr>
-          <w:rFonts w:ascii="Consolas" w:hAnsi="Consolas" w:cs="Consolas"/>
-          <w:i/>
-          <w:iCs/>
-          <w:color w:val="2A00FF"/>
-          <w:sz w:val="20"/>
-          <w:szCs w:val="20"/>
-          <w:lang w:val="en-US" w:eastAsia="de-DE"/>
-        </w:rPr>
-        <w:t>domibus</w:t>
-      </w:r>
-      <w:r>
-        <w:rPr>
-          <w:rFonts w:ascii="Consolas" w:hAnsi="Consolas" w:cs="Consolas"/>
-          <w:i/>
-          <w:iCs/>
-          <w:color w:val="2A00FF"/>
-          <w:sz w:val="20"/>
-          <w:szCs w:val="20"/>
-          <w:lang w:val="en-US" w:eastAsia="de-DE"/>
-        </w:rPr>
-        <w:t>.module.ebms3.gatewayConfigFile"</w:t>
+        <w:t>"holodeck.module.ebms3.gatewayConfigFile"</w:t>
       </w:r>
     </w:p>
     <w:p>
@@ -14796,9 +13727,37 @@
           <w:szCs w:val="20"/>
           <w:lang w:val="en-US" w:eastAsia="de-DE"/>
         </w:rPr>
-        <w:t>"</w:t>
-      </w:r>
-      <w:proofErr w:type="spellStart"/>
+        <w:t>"conf/holodeck/gateway.xml"</w:t>
+      </w:r>
+      <w:r>
+        <w:rPr>
+          <w:rFonts w:ascii="Consolas" w:hAnsi="Consolas" w:cs="Consolas"/>
+          <w:sz w:val="20"/>
+          <w:szCs w:val="20"/>
+          <w:lang w:val="en-US" w:eastAsia="de-DE"/>
+        </w:rPr>
+        <w:t xml:space="preserve"> </w:t>
+      </w:r>
+      <w:r>
+        <w:rPr>
+          <w:rFonts w:ascii="Consolas" w:hAnsi="Consolas" w:cs="Consolas"/>
+          <w:color w:val="7F007F"/>
+          <w:sz w:val="20"/>
+          <w:szCs w:val="20"/>
+          <w:lang w:val="en-US" w:eastAsia="de-DE"/>
+        </w:rPr>
+        <w:t>type</w:t>
+      </w:r>
+      <w:r>
+        <w:rPr>
+          <w:rFonts w:ascii="Consolas" w:hAnsi="Consolas" w:cs="Consolas"/>
+          <w:color w:val="000000"/>
+          <w:sz w:val="20"/>
+          <w:szCs w:val="20"/>
+          <w:lang w:val="en-US" w:eastAsia="de-DE"/>
+        </w:rPr>
+        <w:t>=</w:t>
+      </w:r>
       <w:r>
         <w:rPr>
           <w:rFonts w:ascii="Consolas" w:hAnsi="Consolas" w:cs="Consolas"/>
@@ -14809,113 +13768,7 @@
           <w:szCs w:val="20"/>
           <w:lang w:val="en-US" w:eastAsia="de-DE"/>
         </w:rPr>
-        <w:t>conf</w:t>
-      </w:r>
-      <w:proofErr w:type="spellEnd"/>
-      <w:r>
-        <w:rPr>
-          <w:rFonts w:ascii="Consolas" w:hAnsi="Consolas" w:cs="Consolas"/>
-          <w:i/>
-          <w:iCs/>
-          <w:color w:val="2A00FF"/>
-          <w:sz w:val="20"/>
-          <w:szCs w:val="20"/>
-          <w:lang w:val="en-US" w:eastAsia="de-DE"/>
-        </w:rPr>
-        <w:t>/</w:t>
-      </w:r>
-      <w:proofErr w:type="spellStart"/>
-      <w:r>
-        <w:rPr>
-          <w:rFonts w:ascii="Consolas" w:hAnsi="Consolas" w:cs="Consolas"/>
-          <w:i/>
-          <w:iCs/>
-          <w:color w:val="2A00FF"/>
-          <w:sz w:val="20"/>
-          <w:szCs w:val="20"/>
-          <w:lang w:val="en-US" w:eastAsia="de-DE"/>
-        </w:rPr>
-        <w:t>domibus</w:t>
-      </w:r>
-      <w:proofErr w:type="spellEnd"/>
-      <w:r>
-        <w:rPr>
-          <w:rFonts w:ascii="Consolas" w:hAnsi="Consolas" w:cs="Consolas"/>
-          <w:i/>
-          <w:iCs/>
-          <w:color w:val="2A00FF"/>
-          <w:sz w:val="20"/>
-          <w:szCs w:val="20"/>
-          <w:lang w:val="en-US" w:eastAsia="de-DE"/>
-        </w:rPr>
-        <w:t>/gateway.xml"</w:t>
-      </w:r>
-      <w:r>
-        <w:rPr>
-          <w:rFonts w:ascii="Consolas" w:hAnsi="Consolas" w:cs="Consolas"/>
-          <w:sz w:val="20"/>
-          <w:szCs w:val="20"/>
-          <w:lang w:val="en-US" w:eastAsia="de-DE"/>
-        </w:rPr>
-        <w:t xml:space="preserve"> </w:t>
-      </w:r>
-      <w:r>
-        <w:rPr>
-          <w:rFonts w:ascii="Consolas" w:hAnsi="Consolas" w:cs="Consolas"/>
-          <w:color w:val="7F007F"/>
-          <w:sz w:val="20"/>
-          <w:szCs w:val="20"/>
-          <w:lang w:val="en-US" w:eastAsia="de-DE"/>
-        </w:rPr>
-        <w:t>type</w:t>
-      </w:r>
-      <w:r>
-        <w:rPr>
-          <w:rFonts w:ascii="Consolas" w:hAnsi="Consolas" w:cs="Consolas"/>
-          <w:color w:val="000000"/>
-          <w:sz w:val="20"/>
-          <w:szCs w:val="20"/>
-          <w:lang w:val="en-US" w:eastAsia="de-DE"/>
-        </w:rPr>
-        <w:t>=</w:t>
-      </w:r>
-      <w:r>
-        <w:rPr>
-          <w:rFonts w:ascii="Consolas" w:hAnsi="Consolas" w:cs="Consolas"/>
-          <w:i/>
-          <w:iCs/>
-          <w:color w:val="2A00FF"/>
-          <w:sz w:val="20"/>
-          <w:szCs w:val="20"/>
-          <w:lang w:val="en-US" w:eastAsia="de-DE"/>
-        </w:rPr>
-        <w:t>"</w:t>
-      </w:r>
-      <w:proofErr w:type="spellStart"/>
-      <w:r>
-        <w:rPr>
-          <w:rFonts w:ascii="Consolas" w:hAnsi="Consolas" w:cs="Consolas"/>
-          <w:i/>
-          <w:iCs/>
-          <w:color w:val="2A00FF"/>
-          <w:sz w:val="20"/>
-          <w:szCs w:val="20"/>
-          <w:lang w:val="en-US" w:eastAsia="de-DE"/>
-        </w:rPr>
-        <w:t>java.lang.String</w:t>
-      </w:r>
-      <w:proofErr w:type="spellEnd"/>
-      <w:r>
-        <w:rPr>
-          <w:rFonts w:ascii="Consolas" w:hAnsi="Consolas" w:cs="Consolas"/>
-          <w:i/>
-          <w:iCs/>
-          <w:color w:val="2A00FF"/>
-          <w:sz w:val="20"/>
-          <w:szCs w:val="20"/>
-          <w:lang w:val="en-US" w:eastAsia="de-DE"/>
-        </w:rPr>
-        <w:t>"</w:t>
+        <w:t>"java.lang.String"</w:t>
       </w:r>
       <w:r>
         <w:rPr>
@@ -15082,31 +13935,7 @@
           <w:szCs w:val="20"/>
           <w:lang w:val="en-US" w:eastAsia="de-DE"/>
         </w:rPr>
-        <w:t>"</w:t>
-      </w:r>
-      <w:r>
-        <w:rPr>
-          <w:rFonts w:ascii="Consolas" w:hAnsi="Consolas" w:cs="Consolas"/>
-          <w:i/>
-          <w:iCs/>
-          <w:color w:val="2A00FF"/>
-          <w:sz w:val="20"/>
-          <w:szCs w:val="20"/>
-          <w:lang w:val="en-US" w:eastAsia="de-DE"/>
-        </w:rPr>
-        <w:t>domibus</w:t>
-      </w:r>
-      <w:r>
-        <w:rPr>
-          <w:rFonts w:ascii="Consolas" w:hAnsi="Consolas" w:cs="Consolas"/>
-          <w:i/>
-          <w:iCs/>
-          <w:color w:val="2A00FF"/>
-          <w:sz w:val="20"/>
-          <w:szCs w:val="20"/>
-          <w:lang w:val="en-US" w:eastAsia="de-DE"/>
-        </w:rPr>
-        <w:t>.module.ebms3.submittedMessagesFolder"</w:t>
+        <w:t>"holodeck.module.ebms3.submittedMessagesFolder"</w:t>
       </w:r>
     </w:p>
     <w:p>
@@ -15377,31 +14206,7 @@
           <w:szCs w:val="20"/>
           <w:lang w:val="en-US" w:eastAsia="de-DE"/>
         </w:rPr>
-        <w:t>"</w:t>
-      </w:r>
-      <w:r>
-        <w:rPr>
-          <w:rFonts w:ascii="Consolas" w:hAnsi="Consolas" w:cs="Consolas"/>
-          <w:i/>
-          <w:iCs/>
-          <w:color w:val="2A00FF"/>
-          <w:sz w:val="20"/>
-          <w:szCs w:val="20"/>
-          <w:lang w:val="en-US" w:eastAsia="de-DE"/>
-        </w:rPr>
-        <w:t>domibus</w:t>
-      </w:r>
-      <w:r>
-        <w:rPr>
-          <w:rFonts w:ascii="Consolas" w:hAnsi="Consolas" w:cs="Consolas"/>
-          <w:i/>
-          <w:iCs/>
-          <w:color w:val="2A00FF"/>
-          <w:sz w:val="20"/>
-          <w:szCs w:val="20"/>
-          <w:lang w:val="en-US" w:eastAsia="de-DE"/>
-        </w:rPr>
-        <w:t>.module.ebms3.receivedMessagesFolder"</w:t>
+        <w:t>"holodeck.module.ebms3.receivedMessagesFolder"</w:t>
       </w:r>
     </w:p>
     <w:p>
@@ -15672,31 +14477,7 @@
           <w:szCs w:val="20"/>
           <w:lang w:val="en-US" w:eastAsia="de-DE"/>
         </w:rPr>
-        <w:t>"</w:t>
-      </w:r>
-      <w:r>
-        <w:rPr>
-          <w:rFonts w:ascii="Consolas" w:hAnsi="Consolas" w:cs="Consolas"/>
-          <w:i/>
-          <w:iCs/>
-          <w:color w:val="2A00FF"/>
-          <w:sz w:val="20"/>
-          <w:szCs w:val="20"/>
-          <w:lang w:val="en-US" w:eastAsia="de-DE"/>
-        </w:rPr>
-        <w:t>domibus</w:t>
-      </w:r>
-      <w:r>
-        <w:rPr>
-          <w:rFonts w:ascii="Consolas" w:hAnsi="Consolas" w:cs="Consolas"/>
-          <w:i/>
-          <w:iCs/>
-          <w:color w:val="2A00FF"/>
-          <w:sz w:val="20"/>
-          <w:szCs w:val="20"/>
-          <w:lang w:val="en-US" w:eastAsia="de-DE"/>
-        </w:rPr>
-        <w:t>.module.ebms3.workersFile"</w:t>
+        <w:t>"holodeck.module.ebms3.workersFile"</w:t>
       </w:r>
     </w:p>
     <w:p>
@@ -15759,9 +14540,37 @@
           <w:szCs w:val="20"/>
           <w:lang w:val="en-US" w:eastAsia="de-DE"/>
         </w:rPr>
-        <w:t>"</w:t>
-      </w:r>
-      <w:proofErr w:type="spellStart"/>
+        <w:t>"conf/holodeck/workers.xml"</w:t>
+      </w:r>
+      <w:r>
+        <w:rPr>
+          <w:rFonts w:ascii="Consolas" w:hAnsi="Consolas" w:cs="Consolas"/>
+          <w:sz w:val="20"/>
+          <w:szCs w:val="20"/>
+          <w:lang w:val="en-US" w:eastAsia="de-DE"/>
+        </w:rPr>
+        <w:t xml:space="preserve"> </w:t>
+      </w:r>
+      <w:r>
+        <w:rPr>
+          <w:rFonts w:ascii="Consolas" w:hAnsi="Consolas" w:cs="Consolas"/>
+          <w:color w:val="7F007F"/>
+          <w:sz w:val="20"/>
+          <w:szCs w:val="20"/>
+          <w:lang w:val="en-US" w:eastAsia="de-DE"/>
+        </w:rPr>
+        <w:t>type</w:t>
+      </w:r>
+      <w:r>
+        <w:rPr>
+          <w:rFonts w:ascii="Consolas" w:hAnsi="Consolas" w:cs="Consolas"/>
+          <w:color w:val="000000"/>
+          <w:sz w:val="20"/>
+          <w:szCs w:val="20"/>
+          <w:lang w:val="en-US" w:eastAsia="de-DE"/>
+        </w:rPr>
+        <w:t>=</w:t>
+      </w:r>
       <w:r>
         <w:rPr>
           <w:rFonts w:ascii="Consolas" w:hAnsi="Consolas" w:cs="Consolas"/>
@@ -15772,113 +14581,7 @@
           <w:szCs w:val="20"/>
           <w:lang w:val="en-US" w:eastAsia="de-DE"/>
         </w:rPr>
-        <w:t>conf</w:t>
-      </w:r>
-      <w:proofErr w:type="spellEnd"/>
-      <w:r>
-        <w:rPr>
-          <w:rFonts w:ascii="Consolas" w:hAnsi="Consolas" w:cs="Consolas"/>
-          <w:i/>
-          <w:iCs/>
-          <w:color w:val="2A00FF"/>
-          <w:sz w:val="20"/>
-          <w:szCs w:val="20"/>
-          <w:lang w:val="en-US" w:eastAsia="de-DE"/>
-        </w:rPr>
-        <w:t>/</w:t>
-      </w:r>
-      <w:proofErr w:type="spellStart"/>
-      <w:r>
-        <w:rPr>
-          <w:rFonts w:ascii="Consolas" w:hAnsi="Consolas" w:cs="Consolas"/>
-          <w:i/>
-          <w:iCs/>
-          <w:color w:val="2A00FF"/>
-          <w:sz w:val="20"/>
-          <w:szCs w:val="20"/>
-          <w:lang w:val="en-US" w:eastAsia="de-DE"/>
-        </w:rPr>
-        <w:t>domibus</w:t>
-      </w:r>
-      <w:proofErr w:type="spellEnd"/>
-      <w:r>
-        <w:rPr>
-          <w:rFonts w:ascii="Consolas" w:hAnsi="Consolas" w:cs="Consolas"/>
-          <w:i/>
-          <w:iCs/>
-          <w:color w:val="2A00FF"/>
-          <w:sz w:val="20"/>
-          <w:szCs w:val="20"/>
-          <w:lang w:val="en-US" w:eastAsia="de-DE"/>
-        </w:rPr>
-        <w:t>/workers.xml"</w:t>
-      </w:r>
-      <w:r>
-        <w:rPr>
-          <w:rFonts w:ascii="Consolas" w:hAnsi="Consolas" w:cs="Consolas"/>
-          <w:sz w:val="20"/>
-          <w:szCs w:val="20"/>
-          <w:lang w:val="en-US" w:eastAsia="de-DE"/>
-        </w:rPr>
-        <w:t xml:space="preserve"> </w:t>
-      </w:r>
-      <w:r>
-        <w:rPr>
-          <w:rFonts w:ascii="Consolas" w:hAnsi="Consolas" w:cs="Consolas"/>
-          <w:color w:val="7F007F"/>
-          <w:sz w:val="20"/>
-          <w:szCs w:val="20"/>
-          <w:lang w:val="en-US" w:eastAsia="de-DE"/>
-        </w:rPr>
-        <w:t>type</w:t>
-      </w:r>
-      <w:r>
-        <w:rPr>
-          <w:rFonts w:ascii="Consolas" w:hAnsi="Consolas" w:cs="Consolas"/>
-          <w:color w:val="000000"/>
-          <w:sz w:val="20"/>
-          <w:szCs w:val="20"/>
-          <w:lang w:val="en-US" w:eastAsia="de-DE"/>
-        </w:rPr>
-        <w:t>=</w:t>
-      </w:r>
-      <w:r>
-        <w:rPr>
-          <w:rFonts w:ascii="Consolas" w:hAnsi="Consolas" w:cs="Consolas"/>
-          <w:i/>
-          <w:iCs/>
-          <w:color w:val="2A00FF"/>
-          <w:sz w:val="20"/>
-          <w:szCs w:val="20"/>
-          <w:lang w:val="en-US" w:eastAsia="de-DE"/>
-        </w:rPr>
-        <w:t>"</w:t>
-      </w:r>
-      <w:proofErr w:type="spellStart"/>
-      <w:r>
-        <w:rPr>
-          <w:rFonts w:ascii="Consolas" w:hAnsi="Consolas" w:cs="Consolas"/>
-          <w:i/>
-          <w:iCs/>
-          <w:color w:val="2A00FF"/>
-          <w:sz w:val="20"/>
-          <w:szCs w:val="20"/>
-          <w:lang w:val="en-US" w:eastAsia="de-DE"/>
-        </w:rPr>
-        <w:t>java.lang.String</w:t>
-      </w:r>
-      <w:proofErr w:type="spellEnd"/>
-      <w:r>
-        <w:rPr>
-          <w:rFonts w:ascii="Consolas" w:hAnsi="Consolas" w:cs="Consolas"/>
-          <w:i/>
-          <w:iCs/>
-          <w:color w:val="2A00FF"/>
-          <w:sz w:val="20"/>
-          <w:szCs w:val="20"/>
-          <w:lang w:val="en-US" w:eastAsia="de-DE"/>
-        </w:rPr>
-        <w:t>"</w:t>
+        <w:t>"java.lang.String"</w:t>
       </w:r>
       <w:r>
         <w:rPr>
@@ -15944,7 +14647,6 @@
         </w:rPr>
         <w:t xml:space="preserve">    </w:t>
       </w:r>
-      <w:proofErr w:type="gramStart"/>
       <w:r>
         <w:rPr>
           <w:rFonts w:ascii="Consolas" w:hAnsi="Consolas" w:cs="Consolas"/>
@@ -15953,40 +14655,7 @@
           <w:szCs w:val="20"/>
           <w:lang w:val="en-US" w:eastAsia="de-DE"/>
         </w:rPr>
-        <w:t>&lt;!--</w:t>
-      </w:r>
-      <w:proofErr w:type="gramEnd"/>
-      <w:r>
-        <w:rPr>
-          <w:rFonts w:ascii="Consolas" w:hAnsi="Consolas" w:cs="Consolas"/>
-          <w:color w:val="3F5FBF"/>
-          <w:sz w:val="20"/>
-          <w:szCs w:val="20"/>
-          <w:lang w:val="en-US" w:eastAsia="de-DE"/>
-        </w:rPr>
-        <w:t xml:space="preserve">  support for </w:t>
-      </w:r>
-      <w:proofErr w:type="spellStart"/>
-      <w:r>
-        <w:rPr>
-          <w:rFonts w:ascii="Consolas" w:hAnsi="Consolas" w:cs="Consolas"/>
-          <w:color w:val="3F5FBF"/>
-          <w:sz w:val="20"/>
-          <w:szCs w:val="20"/>
-          <w:lang w:val="en-US" w:eastAsia="de-DE"/>
-        </w:rPr>
-        <w:t>domibus</w:t>
-      </w:r>
-      <w:proofErr w:type="spellEnd"/>
-      <w:r>
-        <w:rPr>
-          <w:rFonts w:ascii="Consolas" w:hAnsi="Consolas" w:cs="Consolas"/>
-          <w:color w:val="3F5FBF"/>
-          <w:sz w:val="20"/>
-          <w:szCs w:val="20"/>
-          <w:lang w:val="en-US" w:eastAsia="de-DE"/>
-        </w:rPr>
-        <w:t xml:space="preserve"> 1.3 messages --&gt;</w:t>
+        <w:t>&lt;!--  support for holodeck 1.3 messages --&gt;</w:t>
       </w:r>
     </w:p>
     <w:p>
@@ -16079,31 +14748,7 @@
           <w:szCs w:val="20"/>
           <w:lang w:val="en-US" w:eastAsia="de-DE"/>
         </w:rPr>
-        <w:t>"</w:t>
-      </w:r>
-      <w:r>
-        <w:rPr>
-          <w:rFonts w:ascii="Consolas" w:hAnsi="Consolas" w:cs="Consolas"/>
-          <w:i/>
-          <w:iCs/>
-          <w:color w:val="2A00FF"/>
-          <w:sz w:val="20"/>
-          <w:szCs w:val="20"/>
-          <w:lang w:val="en-US" w:eastAsia="de-DE"/>
-        </w:rPr>
-        <w:t>domibus</w:t>
-      </w:r>
-      <w:r>
-        <w:rPr>
-          <w:rFonts w:ascii="Consolas" w:hAnsi="Consolas" w:cs="Consolas"/>
-          <w:i/>
-          <w:iCs/>
-          <w:color w:val="2A00FF"/>
-          <w:sz w:val="20"/>
-          <w:szCs w:val="20"/>
-          <w:lang w:val="en-US" w:eastAsia="de-DE"/>
-        </w:rPr>
-        <w:t>.module.ebms3.enforce.1_3.compatibility"</w:t>
+        <w:t>"holodeck.module.ebms3.enforce.1_3.compatibility"</w:t>
       </w:r>
     </w:p>
     <w:p>
@@ -16480,45 +15125,7 @@
           <w:szCs w:val="20"/>
           <w:lang w:val="en-US" w:eastAsia="de-DE"/>
         </w:rPr>
-        <w:t>"</w:t>
-      </w:r>
-      <w:proofErr w:type="spellStart"/>
-      <w:r>
-        <w:rPr>
-          <w:rFonts w:ascii="Consolas" w:hAnsi="Consolas" w:cs="Consolas"/>
-          <w:i/>
-          <w:iCs/>
-          <w:color w:val="2A00FF"/>
-          <w:sz w:val="20"/>
-          <w:szCs w:val="20"/>
-          <w:lang w:val="en-US" w:eastAsia="de-DE"/>
-        </w:rPr>
-        <w:t>domibus</w:t>
-      </w:r>
-      <w:r>
-        <w:rPr>
-          <w:rFonts w:ascii="Consolas" w:hAnsi="Consolas" w:cs="Consolas"/>
-          <w:i/>
-          <w:iCs/>
-          <w:color w:val="2A00FF"/>
-          <w:sz w:val="20"/>
-          <w:szCs w:val="20"/>
-          <w:lang w:val="en-US" w:eastAsia="de-DE"/>
-        </w:rPr>
-        <w:t>.module.backend.messagesTimeLive</w:t>
-      </w:r>
-      <w:proofErr w:type="spellEnd"/>
-      <w:r>
-        <w:rPr>
-          <w:rFonts w:ascii="Consolas" w:hAnsi="Consolas" w:cs="Consolas"/>
-          <w:i/>
-          <w:iCs/>
-          <w:color w:val="2A00FF"/>
-          <w:sz w:val="20"/>
-          <w:szCs w:val="20"/>
-          <w:lang w:val="en-US" w:eastAsia="de-DE"/>
-        </w:rPr>
-        <w:t>"</w:t>
+        <w:t>"holodeck.module.backend.messagesTimeLive"</w:t>
       </w:r>
     </w:p>
     <w:p>
@@ -16549,6 +15156,7 @@
           <w:szCs w:val="20"/>
           <w:lang w:val="en-US" w:eastAsia="de-DE"/>
         </w:rPr>
+        <w:lastRenderedPageBreak/>
         <w:t xml:space="preserve">                 </w:t>
       </w:r>
       <w:r>
@@ -16890,19 +15498,7 @@
           <w:szCs w:val="20"/>
           <w:lang w:val="en-US" w:eastAsia="de-DE"/>
         </w:rPr>
-        <w:t>domibus</w:t>
-      </w:r>
-      <w:r>
-        <w:rPr>
-          <w:rFonts w:ascii="Consolas" w:hAnsi="Consolas" w:cs="Consolas"/>
-          <w:i/>
-          <w:iCs/>
-          <w:color w:val="2A00FF"/>
-          <w:sz w:val="20"/>
-          <w:szCs w:val="20"/>
-          <w:lang w:val="en-US" w:eastAsia="de-DE"/>
-        </w:rPr>
-        <w:t>.module.backend.deleteMessagesCron</w:t>
+        <w:t>holodeck.module.backend.deleteMessagesCron</w:t>
       </w:r>
       <w:proofErr w:type="spellEnd"/>
       <w:r>
@@ -17226,31 +15822,7 @@
           <w:szCs w:val="20"/>
           <w:lang w:val="en-US" w:eastAsia="de-DE"/>
         </w:rPr>
-        <w:t>"</w:t>
-      </w:r>
-      <w:r>
-        <w:rPr>
-          <w:rFonts w:ascii="Consolas" w:hAnsi="Consolas" w:cs="Consolas"/>
-          <w:i/>
-          <w:iCs/>
-          <w:color w:val="2A00FF"/>
-          <w:sz w:val="20"/>
-          <w:szCs w:val="20"/>
-          <w:lang w:val="en-US" w:eastAsia="de-DE"/>
-        </w:rPr>
-        <w:t>domibus</w:t>
-      </w:r>
-      <w:r>
-        <w:rPr>
-          <w:rFonts w:ascii="Consolas" w:hAnsi="Consolas" w:cs="Consolas"/>
-          <w:i/>
-          <w:iCs/>
-          <w:color w:val="2A00FF"/>
-          <w:sz w:val="20"/>
-          <w:szCs w:val="20"/>
-          <w:lang w:val="en-US" w:eastAsia="de-DE"/>
-        </w:rPr>
-        <w:t>.module.ebms3.hostnames"</w:t>
+        <w:t>"holodeck.module.ebms3.hostnames"</w:t>
       </w:r>
       <w:r>
         <w:rPr>
@@ -17576,39 +16148,7 @@
           <w:color w:val="FF0000"/>
           <w:lang w:eastAsia="de-DE"/>
         </w:rPr>
-        <w:t xml:space="preserve">For the standard configuration this is the </w:t>
-      </w:r>
-      <w:proofErr w:type="spellStart"/>
-      <w:r>
-        <w:rPr>
-          <w:color w:val="FF0000"/>
-          <w:lang w:eastAsia="de-DE"/>
-        </w:rPr>
-        <w:t>domibus</w:t>
-      </w:r>
-      <w:proofErr w:type="spellEnd"/>
-      <w:r>
-        <w:rPr>
-          <w:color w:val="FF0000"/>
-          <w:lang w:eastAsia="de-DE"/>
-        </w:rPr>
-        <w:t xml:space="preserve">/ folder, not the </w:t>
-      </w:r>
-      <w:proofErr w:type="spellStart"/>
-      <w:r>
-        <w:rPr>
-          <w:color w:val="FF0000"/>
-          <w:lang w:eastAsia="de-DE"/>
-        </w:rPr>
-        <w:t>domibus</w:t>
-      </w:r>
-      <w:proofErr w:type="spellEnd"/>
-      <w:r>
-        <w:rPr>
-          <w:color w:val="FF0000"/>
-          <w:lang w:eastAsia="de-DE"/>
-        </w:rPr>
-        <w:t>/bin folder</w:t>
+        <w:t>For the standard configuration this is the holodeck/ folder, not the holodeck/bin folder</w:t>
       </w:r>
       <w:r>
         <w:rPr>
@@ -17688,21 +16228,7 @@
         <w:rPr>
           <w:lang w:eastAsia="de-DE"/>
         </w:rPr>
-        <w:t>/</w:t>
-      </w:r>
-      <w:proofErr w:type="spellStart"/>
-      <w:r>
-        <w:rPr>
-          <w:lang w:eastAsia="de-DE"/>
-        </w:rPr>
-        <w:t>domibus</w:t>
-      </w:r>
-      <w:proofErr w:type="spellEnd"/>
-      <w:r>
-        <w:rPr>
-          <w:lang w:eastAsia="de-DE"/>
-        </w:rPr>
-        <w:t xml:space="preserve"> folder and defines additional database properties. The only property that has to be changed is “</w:t>
+        <w:t>/holodeck folder and defines additional database properties. The only property that has to be changed is “</w:t>
       </w:r>
       <w:proofErr w:type="spellStart"/>
       <w:r>
@@ -17945,19 +16471,7 @@
         <w:rPr>
           <w:lang w:eastAsia="de-DE"/>
         </w:rPr>
-        <w:t xml:space="preserve"> to the folder specified in </w:t>
-      </w:r>
-      <w:r>
-        <w:rPr>
-          <w:lang w:eastAsia="de-DE"/>
-        </w:rPr>
-        <w:t>domibus</w:t>
-      </w:r>
-      <w:r>
-        <w:rPr>
-          <w:lang w:eastAsia="de-DE"/>
-        </w:rPr>
-        <w:t xml:space="preserve">.xml (default: </w:t>
+        <w:t xml:space="preserve"> to the folder specified in holodeck.xml (default: </w:t>
       </w:r>
       <w:proofErr w:type="spellStart"/>
       <w:r>
@@ -17971,41 +16485,75 @@
         <w:rPr>
           <w:lang w:eastAsia="de-DE"/>
         </w:rPr>
-        <w:t>/</w:t>
+        <w:t>/holodeck/</w:t>
       </w:r>
       <w:proofErr w:type="spellStart"/>
       <w:r>
         <w:rPr>
           <w:lang w:eastAsia="de-DE"/>
         </w:rPr>
-        <w:t>domibus</w:t>
+        <w:t>pmodes</w:t>
       </w:r>
       <w:proofErr w:type="spellEnd"/>
       <w:r>
         <w:rPr>
           <w:lang w:eastAsia="de-DE"/>
         </w:rPr>
-        <w:t>/</w:t>
+        <w:t xml:space="preserve">), and the security-config.xml file to the specified location (default: </w:t>
       </w:r>
       <w:proofErr w:type="spellStart"/>
       <w:r>
         <w:rPr>
           <w:lang w:eastAsia="de-DE"/>
         </w:rPr>
-        <w:t>pmodes</w:t>
+        <w:t>conf</w:t>
       </w:r>
       <w:proofErr w:type="spellEnd"/>
       <w:r>
         <w:rPr>
           <w:lang w:eastAsia="de-DE"/>
         </w:rPr>
-        <w:t xml:space="preserve">), and the security-config.xml file to the specified location (default: </w:t>
+        <w:t>/holodeck/security-config.xml)</w:t>
+      </w:r>
+      <w:r>
+        <w:rPr>
+          <w:lang w:eastAsia="de-DE"/>
+        </w:rPr>
+        <w:t xml:space="preserve">. The </w:t>
       </w:r>
       <w:proofErr w:type="spellStart"/>
       <w:r>
         <w:rPr>
           <w:lang w:eastAsia="de-DE"/>
         </w:rPr>
+        <w:t>truststore.jks</w:t>
+      </w:r>
+      <w:proofErr w:type="spellEnd"/>
+      <w:r>
+        <w:rPr>
+          <w:lang w:eastAsia="de-DE"/>
+        </w:rPr>
+        <w:t xml:space="preserve"> file </w:t>
+      </w:r>
+      <w:proofErr w:type="spellStart"/>
+      <w:r>
+        <w:rPr>
+          <w:lang w:eastAsia="de-DE"/>
+        </w:rPr>
+        <w:t>sould</w:t>
+      </w:r>
+      <w:proofErr w:type="spellEnd"/>
+      <w:r>
+        <w:rPr>
+          <w:lang w:eastAsia="de-DE"/>
+        </w:rPr>
+        <w:t xml:space="preserve"> be copied to </w:t>
+      </w:r>
+      <w:proofErr w:type="spellStart"/>
+      <w:r>
+        <w:rPr>
+          <w:lang w:eastAsia="de-DE"/>
+        </w:rPr>
         <w:t>conf</w:t>
       </w:r>
       <w:proofErr w:type="spellEnd"/>
@@ -18013,83 +16561,7 @@
         <w:rPr>
           <w:lang w:eastAsia="de-DE"/>
         </w:rPr>
-        <w:t>/</w:t>
-      </w:r>
-      <w:proofErr w:type="spellStart"/>
-      <w:r>
-        <w:rPr>
-          <w:lang w:eastAsia="de-DE"/>
-        </w:rPr>
-        <w:t>domibus</w:t>
-      </w:r>
-      <w:proofErr w:type="spellEnd"/>
-      <w:r>
-        <w:rPr>
-          <w:lang w:eastAsia="de-DE"/>
-        </w:rPr>
-        <w:t>/security-config.xml)</w:t>
-      </w:r>
-      <w:r>
-        <w:rPr>
-          <w:lang w:eastAsia="de-DE"/>
-        </w:rPr>
-        <w:t xml:space="preserve">. The </w:t>
-      </w:r>
-      <w:proofErr w:type="spellStart"/>
-      <w:r>
-        <w:rPr>
-          <w:lang w:eastAsia="de-DE"/>
-        </w:rPr>
-        <w:t>truststore.jks</w:t>
-      </w:r>
-      <w:proofErr w:type="spellEnd"/>
-      <w:r>
-        <w:rPr>
-          <w:lang w:eastAsia="de-DE"/>
-        </w:rPr>
-        <w:t xml:space="preserve"> file </w:t>
-      </w:r>
-      <w:proofErr w:type="spellStart"/>
-      <w:r>
-        <w:rPr>
-          <w:lang w:eastAsia="de-DE"/>
-        </w:rPr>
-        <w:t>sould</w:t>
-      </w:r>
-      <w:proofErr w:type="spellEnd"/>
-      <w:r>
-        <w:rPr>
-          <w:lang w:eastAsia="de-DE"/>
-        </w:rPr>
-        <w:t xml:space="preserve"> be copied to </w:t>
-      </w:r>
-      <w:proofErr w:type="spellStart"/>
-      <w:r>
-        <w:rPr>
-          <w:lang w:eastAsia="de-DE"/>
-        </w:rPr>
-        <w:t>conf</w:t>
-      </w:r>
-      <w:proofErr w:type="spellEnd"/>
-      <w:r>
-        <w:rPr>
-          <w:lang w:eastAsia="de-DE"/>
-        </w:rPr>
-        <w:t>/</w:t>
-      </w:r>
-      <w:proofErr w:type="spellStart"/>
-      <w:r>
-        <w:rPr>
-          <w:lang w:eastAsia="de-DE"/>
-        </w:rPr>
-        <w:t>domibus</w:t>
-      </w:r>
-      <w:proofErr w:type="spellEnd"/>
-      <w:r>
-        <w:rPr>
-          <w:lang w:eastAsia="de-DE"/>
-        </w:rPr>
-        <w:t>/keys, although its location can be configured in the security-config.xml.</w:t>
+        <w:t>/holodeck/keys, although its location can be configured in the security-config.xml.</w:t>
       </w:r>
     </w:p>
     <w:p>
@@ -18105,6 +16577,7 @@
       </w:pPr>
       <w:bookmarkStart w:id="36" w:name="_Toc368924251"/>
       <w:r>
+        <w:lastRenderedPageBreak/>
         <w:t xml:space="preserve">Private </w:t>
       </w:r>
       <w:proofErr w:type="gramStart"/>
@@ -18131,7 +16604,6 @@
         <w:rPr>
           <w:lang w:eastAsia="de-DE"/>
         </w:rPr>
-        <w:lastRenderedPageBreak/>
         <w:t xml:space="preserve">Create a </w:t>
       </w:r>
       <w:proofErr w:type="spellStart"/>
@@ -18231,21 +16703,7 @@
         <w:rPr>
           <w:lang w:eastAsia="de-DE"/>
         </w:rPr>
-        <w:t>/</w:t>
-      </w:r>
-      <w:proofErr w:type="spellStart"/>
-      <w:r>
-        <w:rPr>
-          <w:lang w:eastAsia="de-DE"/>
-        </w:rPr>
-        <w:t>domibus</w:t>
-      </w:r>
-      <w:proofErr w:type="spellEnd"/>
-      <w:r>
-        <w:rPr>
-          <w:lang w:eastAsia="de-DE"/>
-        </w:rPr>
-        <w:t>/keys/</w:t>
+        <w:t>/holodeck/keys/</w:t>
       </w:r>
       <w:proofErr w:type="spellStart"/>
       <w:r>
@@ -19023,29 +17481,7 @@
           <w:szCs w:val="20"/>
           <w:lang w:val="en-US" w:eastAsia="de-DE"/>
         </w:rPr>
-        <w:t>/</w:t>
-      </w:r>
-      <w:proofErr w:type="spellStart"/>
-      <w:r>
-        <w:rPr>
-          <w:rFonts w:ascii="Consolas" w:hAnsi="Consolas" w:cs="Consolas"/>
-          <w:color w:val="000000"/>
-          <w:sz w:val="20"/>
-          <w:szCs w:val="20"/>
-          <w:lang w:val="en-US" w:eastAsia="de-DE"/>
-        </w:rPr>
-        <w:t>domibus</w:t>
-      </w:r>
-      <w:proofErr w:type="spellEnd"/>
-      <w:r>
-        <w:rPr>
-          <w:rFonts w:ascii="Consolas" w:hAnsi="Consolas" w:cs="Consolas"/>
-          <w:color w:val="000000"/>
-          <w:sz w:val="20"/>
-          <w:szCs w:val="20"/>
-          <w:lang w:val="en-US" w:eastAsia="de-DE"/>
-        </w:rPr>
-        <w:t>/keys/</w:t>
+        <w:t>/holodeck/keys/</w:t>
       </w:r>
       <w:proofErr w:type="spellStart"/>
       <w:r>
@@ -19645,29 +18081,7 @@
           <w:szCs w:val="20"/>
           <w:lang w:val="en-US" w:eastAsia="de-DE"/>
         </w:rPr>
-        <w:t>/</w:t>
-      </w:r>
-      <w:proofErr w:type="spellStart"/>
-      <w:r>
-        <w:rPr>
-          <w:rFonts w:ascii="Consolas" w:hAnsi="Consolas" w:cs="Consolas"/>
-          <w:color w:val="000000"/>
-          <w:sz w:val="20"/>
-          <w:szCs w:val="20"/>
-          <w:lang w:val="en-US" w:eastAsia="de-DE"/>
-        </w:rPr>
-        <w:t>domibus</w:t>
-      </w:r>
-      <w:proofErr w:type="spellEnd"/>
-      <w:r>
-        <w:rPr>
-          <w:rFonts w:ascii="Consolas" w:hAnsi="Consolas" w:cs="Consolas"/>
-          <w:color w:val="000000"/>
-          <w:sz w:val="20"/>
-          <w:szCs w:val="20"/>
-          <w:lang w:val="en-US" w:eastAsia="de-DE"/>
-        </w:rPr>
-        <w:t>/keys/</w:t>
+        <w:t>/holodeck/keys/</w:t>
       </w:r>
       <w:proofErr w:type="spellStart"/>
       <w:r>
@@ -20454,21 +18868,7 @@
         <w:rPr>
           <w:lang w:eastAsia="de-DE"/>
         </w:rPr>
-        <w:t>from the servlet containers home folder (“</w:t>
-      </w:r>
-      <w:proofErr w:type="spellStart"/>
-      <w:r>
-        <w:rPr>
-          <w:lang w:eastAsia="de-DE"/>
-        </w:rPr>
-        <w:t>domibus</w:t>
-      </w:r>
-      <w:proofErr w:type="spellEnd"/>
-      <w:r>
-        <w:rPr>
-          <w:lang w:eastAsia="de-DE"/>
-        </w:rPr>
-        <w:t xml:space="preserve">”, if you are using the full distribution package). </w:t>
+        <w:t xml:space="preserve">from the servlet containers home folder (“holodeck”, if you are using the full distribution package). </w:t>
       </w:r>
       <w:r>
         <w:rPr>
@@ -20524,23 +18924,7 @@
             <w:sz w:val="22"/>
             <w:lang w:eastAsia="de-DE"/>
           </w:rPr>
-          <w:t>http://localhost:8080/</w:t>
-        </w:r>
-        <w:r>
-          <w:rPr>
-            <w:rStyle w:val="Hyperlink"/>
-            <w:sz w:val="22"/>
-            <w:lang w:eastAsia="de-DE"/>
-          </w:rPr>
-          <w:t>domibus</w:t>
-        </w:r>
-        <w:r>
-          <w:rPr>
-            <w:rStyle w:val="Hyperlink"/>
-            <w:sz w:val="22"/>
-            <w:lang w:eastAsia="de-DE"/>
-          </w:rPr>
-          <w:t>/services/listServices</w:t>
+          <w:t>http://localhost:8080/holodeck/services/listServices</w:t>
         </w:r>
       </w:hyperlink>
       <w:r>
@@ -24916,7 +23300,7 @@
 </file>
 
 <file path=customXml/itemProps1.xml><?xml version="1.0" encoding="utf-8"?>
-<ds:datastoreItem xmlns:ds="http://schemas.openxmlformats.org/officeDocument/2006/customXml" ds:itemID="{9EEAF571-D7B2-4BF4-9526-639F2E6532E2}">
+<ds:datastoreItem xmlns:ds="http://schemas.openxmlformats.org/officeDocument/2006/customXml" ds:itemID="{D3F2D76F-8A7A-45A3-8BBB-CE38B142255E}">
   <ds:schemaRefs>
     <ds:schemaRef ds:uri="http://schemas.openxmlformats.org/officeDocument/2006/bibliography"/>
   </ds:schemaRefs>

</xml_diff>